<commit_message>
git-tfs-id: [http://tfs2010.etg-inc.net:8080/tfs/Engage%20TFS%202010]$/Engage Tell a Friend;C2557
</commit_message>
<xml_diff>
--- a/Docs/Engage Tell A Friend - Read Me.docx
+++ b/Docs/Engage Tell A Friend - Read Me.docx
@@ -33,6 +33,42 @@
         </w:numPr>
       </w:pPr>
       <w:r>
+        <w:t>Displays as a modal pop up or an “in-line form”</w:t>
+      </w:r>
+    </w:p>
+    <w:p>
+      <w:pPr>
+        <w:pStyle w:val="ListParagraph"/>
+        <w:numPr>
+          <w:ilvl w:val="0"/>
+          <w:numId w:val="4"/>
+        </w:numPr>
+      </w:pPr>
+      <w:r>
+        <w:t>Can be used as a skin object in DotNetNuke 5 and an embedded user control in DotNetNuke 4</w:t>
+      </w:r>
+    </w:p>
+    <w:p>
+      <w:pPr>
+        <w:pStyle w:val="ListParagraph"/>
+        <w:numPr>
+          <w:ilvl w:val="0"/>
+          <w:numId w:val="4"/>
+        </w:numPr>
+      </w:pPr>
+      <w:r>
+        <w:t>Allows for customization of all text through Localization</w:t>
+      </w:r>
+    </w:p>
+    <w:p>
+      <w:pPr>
+        <w:pStyle w:val="ListParagraph"/>
+        <w:numPr>
+          <w:ilvl w:val="0"/>
+          <w:numId w:val="4"/>
+        </w:numPr>
+      </w:pPr>
+      <w:r>
         <w:t>Allows site visitors to send an email to the current page or a specific URL</w:t>
       </w:r>
     </w:p>
@@ -45,7 +81,7 @@
         </w:numPr>
       </w:pPr>
       <w:r>
-        <w:t>Allows for customization of all text through Localization</w:t>
+        <w:t>Gives the sender the ability to include an optional message for their friend</w:t>
       </w:r>
     </w:p>
     <w:p>
@@ -57,6 +93,18 @@
         </w:numPr>
       </w:pPr>
       <w:r>
+        <w:t>Uses the portal administrator’s email address as the “sent from” email address</w:t>
+      </w:r>
+    </w:p>
+    <w:p>
+      <w:pPr>
+        <w:pStyle w:val="ListParagraph"/>
+        <w:numPr>
+          <w:ilvl w:val="0"/>
+          <w:numId w:val="4"/>
+        </w:numPr>
+      </w:pPr>
+      <w:r>
         <w:t>Provides a responsive and intuitive end-user interface</w:t>
       </w:r>
     </w:p>
@@ -178,205 +226,109 @@
         <w:rPr>
           <w:i/>
         </w:rPr>
-        <w:t>[</w:t>
-      </w:r>
-      <w:proofErr w:type="spellStart"/>
-      <w:r>
+        <w:t>[Engage:VALUENAME]</w:t>
+      </w:r>
+      <w:r>
+        <w:t>.</w:t>
+      </w:r>
+    </w:p>
+    <w:p>
+      <w:r>
+        <w:t xml:space="preserve">Default verbiage for the subject: </w:t>
+      </w:r>
+    </w:p>
+    <w:p>
+      <w:pPr>
+        <w:ind w:left="720"/>
+      </w:pPr>
+      <w:r>
+        <w:t>&lt;html&gt;&lt;body&gt;Dear [Engage:Recipient]&lt;br /&gt;&lt;a href=[Engage:Url]&gt; This link &lt;/a&gt; has been sent to you from [Engage:From] with the attached message. &lt;p&gt;[Engage:Message]&lt;/p&gt;&lt;/body&gt;&lt;/html&gt;</w:t>
+      </w:r>
+    </w:p>
+    <w:p>
+      <w:r>
+        <w:t xml:space="preserve">Default verbiage for the body: </w:t>
+      </w:r>
+    </w:p>
+    <w:p>
+      <w:pPr>
+        <w:ind w:firstLine="720"/>
+      </w:pPr>
+      <w:r>
+        <w:t>[Engage:Portal] - A Friend has sent you a link to an Article</w:t>
+      </w:r>
+    </w:p>
+    <w:p>
+      <w:pPr>
+        <w:rPr>
+          <w:b/>
+        </w:rPr>
+      </w:pPr>
+      <w:r>
+        <w:rPr>
+          <w:b/>
+        </w:rPr>
+        <w:t>A sample email:</w:t>
+      </w:r>
+    </w:p>
+    <w:p>
+      <w:pPr>
         <w:rPr>
           <w:i/>
         </w:rPr>
-        <w:t>Engage</w:t>
-      </w:r>
-      <w:proofErr w:type="gramStart"/>
+      </w:pPr>
       <w:r>
         <w:rPr>
           <w:i/>
         </w:rPr>
-        <w:t>:VALUENAME</w:t>
-      </w:r>
-      <w:proofErr w:type="spellEnd"/>
-      <w:proofErr w:type="gramEnd"/>
-      <w:r>
+        <w:t>CSS Styling</w:t>
+      </w:r>
+    </w:p>
+    <w:p>
+      <w:r>
+        <w:t>The module makes use of CSS to provide a flexible look and feel. The module can be customized by updating the CSS selector definitions in the module.css file.</w:t>
+      </w:r>
+    </w:p>
+    <w:p>
+      <w:r>
+        <w:lastRenderedPageBreak/>
+        <w:t>Key CSS styles:</w:t>
+      </w:r>
+    </w:p>
+    <w:p>
+      <w:pPr>
+        <w:rPr>
+          <w:b/>
+        </w:rPr>
+      </w:pPr>
+      <w:r>
+        <w:rPr>
+          <w:b/>
+        </w:rPr>
+        <w:t xml:space="preserve">End-User </w:t>
+      </w:r>
+      <w:r>
+        <w:rPr>
+          <w:b/>
+        </w:rPr>
+        <w:t>Overview</w:t>
+      </w:r>
+    </w:p>
+    <w:p>
+      <w:pPr>
         <w:rPr>
           <w:i/>
         </w:rPr>
-        <w:t>]</w:t>
-      </w:r>
-      <w:r>
-        <w:t>.</w:t>
-      </w:r>
-    </w:p>
-    <w:p>
-      <w:r>
-        <w:t xml:space="preserve">Default verbiage for the subject: </w:t>
-      </w:r>
-    </w:p>
-    <w:p>
-      <w:pPr>
-        <w:ind w:left="720"/>
-      </w:pPr>
-      <w:r>
-        <w:t>&lt;</w:t>
-      </w:r>
-      <w:proofErr w:type="gramStart"/>
-      <w:r>
-        <w:t>html</w:t>
-      </w:r>
-      <w:proofErr w:type="gramEnd"/>
-      <w:r>
-        <w:t>&gt;&lt;body&gt;Dear [</w:t>
-      </w:r>
-      <w:proofErr w:type="spellStart"/>
-      <w:r>
-        <w:t>Engage:Recipient</w:t>
-      </w:r>
-      <w:proofErr w:type="spellEnd"/>
-      <w:r>
-        <w:t>]&lt;</w:t>
-      </w:r>
-      <w:proofErr w:type="spellStart"/>
-      <w:r>
-        <w:t>br</w:t>
-      </w:r>
-      <w:proofErr w:type="spellEnd"/>
-      <w:r>
-        <w:t xml:space="preserve"> /&gt;&lt;a </w:t>
-      </w:r>
-      <w:proofErr w:type="spellStart"/>
-      <w:r>
-        <w:t>href</w:t>
-      </w:r>
-      <w:proofErr w:type="spellEnd"/>
-      <w:r>
-        <w:t>=[</w:t>
-      </w:r>
-      <w:proofErr w:type="spellStart"/>
-      <w:r>
-        <w:t>Engage:Url</w:t>
-      </w:r>
-      <w:proofErr w:type="spellEnd"/>
-      <w:r>
-        <w:t>]&gt; This link &lt;/a&gt; has been sent to you from [</w:t>
-      </w:r>
-      <w:proofErr w:type="spellStart"/>
-      <w:r>
-        <w:t>Engage:From</w:t>
-      </w:r>
-      <w:proofErr w:type="spellEnd"/>
-      <w:r>
-        <w:t>] with the attached message. &lt;p</w:t>
-      </w:r>
-      <w:proofErr w:type="gramStart"/>
-      <w:r>
-        <w:t>&gt;[</w:t>
-      </w:r>
-      <w:proofErr w:type="spellStart"/>
-      <w:proofErr w:type="gramEnd"/>
-      <w:r>
-        <w:t>Engage:Message</w:t>
-      </w:r>
-      <w:proofErr w:type="spellEnd"/>
-      <w:r>
-        <w:t>]&lt;/p&gt;&lt;/body&gt;&lt;/html&gt;</w:t>
-      </w:r>
-    </w:p>
-    <w:p>
-      <w:r>
-        <w:t xml:space="preserve">Default verbiage for the body: </w:t>
-      </w:r>
-    </w:p>
-    <w:p>
-      <w:pPr>
-        <w:ind w:firstLine="720"/>
-      </w:pPr>
-      <w:r>
-        <w:t>[</w:t>
-      </w:r>
-      <w:proofErr w:type="spellStart"/>
-      <w:r>
-        <w:t>Engage</w:t>
-      </w:r>
-      <w:proofErr w:type="gramStart"/>
-      <w:r>
-        <w:t>:Portal</w:t>
-      </w:r>
-      <w:proofErr w:type="spellEnd"/>
-      <w:proofErr w:type="gramEnd"/>
-      <w:r>
-        <w:t>] - A Friend has sent you a link to an Article</w:t>
-      </w:r>
-    </w:p>
-    <w:p>
-      <w:pPr>
-        <w:rPr>
-          <w:b/>
-        </w:rPr>
-      </w:pPr>
-      <w:r>
-        <w:rPr>
-          <w:b/>
-        </w:rPr>
-        <w:t>A sample email:</w:t>
-      </w:r>
-    </w:p>
-    <w:p>
-      <w:pPr>
+      </w:pPr>
+      <w:r>
         <w:rPr>
           <w:i/>
         </w:rPr>
-      </w:pPr>
-      <w:r>
-        <w:rPr>
-          <w:i/>
-        </w:rPr>
-        <w:t>CSS Styling</w:t>
-      </w:r>
-    </w:p>
-    <w:p>
-      <w:r>
-        <w:t>The module makes use of CSS to provide a flexible look and feel. The module can be customized by updating the CSS selector definitions in the module.css file.</w:t>
-      </w:r>
-    </w:p>
-    <w:p>
-      <w:r>
-        <w:t>Key CSS styles:</w:t>
-      </w:r>
-    </w:p>
-    <w:p>
-      <w:pPr>
-        <w:rPr>
-          <w:b/>
-        </w:rPr>
-      </w:pPr>
-      <w:r>
-        <w:rPr>
-          <w:b/>
-        </w:rPr>
-        <w:t xml:space="preserve">End-User </w:t>
-      </w:r>
-      <w:r>
-        <w:rPr>
-          <w:b/>
-        </w:rPr>
-        <w:t>Overview</w:t>
-      </w:r>
-    </w:p>
-    <w:p>
-      <w:pPr>
-        <w:rPr>
-          <w:i/>
-        </w:rPr>
-      </w:pPr>
-      <w:r>
-        <w:rPr>
-          <w:i/>
-        </w:rPr>
         <w:t>Filling out the form</w:t>
       </w:r>
     </w:p>
     <w:p>
       <w:r>
-        <w:lastRenderedPageBreak/>
         <w:t>Fields</w:t>
       </w:r>
       <w:r>

</xml_diff>

<commit_message>
Updated the resource file to include the [Engage:SenderEmail] token and updated the documentation.
git-tfs-id: [http://tfs2010.etg-inc.net:8080/tfs/Engage%20TFS%202010]$/Engage Tell a Friend;C2571
</commit_message>
<xml_diff>
--- a/Docs/Engage Tell A Friend - Read Me.docx
+++ b/Docs/Engage Tell A Friend - Read Me.docx
@@ -2,9 +2,26 @@
 <file path=word/document.xml><?xml version="1.0" encoding="utf-8"?>
 <w:document xmlns:ve="http://schemas.openxmlformats.org/markup-compatibility/2006" xmlns:o="urn:schemas-microsoft-com:office:office" xmlns:r="http://schemas.openxmlformats.org/officeDocument/2006/relationships" xmlns:m="http://schemas.openxmlformats.org/officeDocument/2006/math" xmlns:v="urn:schemas-microsoft-com:vml" xmlns:wp="http://schemas.openxmlformats.org/drawingml/2006/wordprocessingDrawing" xmlns:w10="urn:schemas-microsoft-com:office:word" xmlns:w="http://schemas.openxmlformats.org/wordprocessingml/2006/main" xmlns:wne="http://schemas.microsoft.com/office/word/2006/wordml">
   <w:body>
-    <w:p>
-      <w:r>
-        <w:t xml:space="preserve">Engage: Tell A Friend is a simple module that allows </w:t>
+    <w:p/>
+    <w:p>
+      <w:pPr>
+        <w:rPr>
+          <w:rFonts w:asciiTheme="majorHAnsi" w:eastAsiaTheme="majorEastAsia" w:hAnsiTheme="majorHAnsi" w:cstheme="majorBidi"/>
+          <w:color w:val="17365D" w:themeColor="text2" w:themeShade="BF"/>
+          <w:spacing w:val="5"/>
+          <w:kern w:val="28"/>
+          <w:sz w:val="52"/>
+          <w:szCs w:val="52"/>
+        </w:rPr>
+      </w:pPr>
+      <w:r>
+        <w:rPr>
+          <w:rStyle w:val="TitleChar"/>
+        </w:rPr>
+        <w:t xml:space="preserve">Engage: Tell A Friend </w:t>
+      </w:r>
+      <w:r>
+        <w:t xml:space="preserve">is a simple module that allows </w:t>
       </w:r>
       <w:r>
         <w:t>users to share your web site with their friends</w:t>
@@ -17,11 +34,27 @@
       </w:r>
     </w:p>
     <w:p>
+      <w:pPr>
+        <w:rPr>
+          <w:sz w:val="24"/>
+          <w:szCs w:val="24"/>
+        </w:rPr>
+      </w:pPr>
       <w:r>
         <w:rPr>
           <w:b/>
-        </w:rPr>
-        <w:t>Key Features</w:t>
+          <w:sz w:val="24"/>
+          <w:szCs w:val="24"/>
+        </w:rPr>
+        <w:t>Features</w:t>
+      </w:r>
+      <w:r>
+        <w:rPr>
+          <w:b/>
+          <w:sz w:val="24"/>
+          <w:szCs w:val="24"/>
+        </w:rPr>
+        <w:t xml:space="preserve"> and characteristics</w:t>
       </w:r>
     </w:p>
     <w:p>
@@ -136,19 +169,45 @@
       <w:pPr>
         <w:rPr>
           <w:b/>
+          <w:sz w:val="24"/>
+          <w:szCs w:val="24"/>
         </w:rPr>
       </w:pPr>
       <w:r>
         <w:rPr>
           <w:b/>
-        </w:rPr>
-        <w:t>Administrator</w:t>
+          <w:sz w:val="24"/>
+          <w:szCs w:val="24"/>
+        </w:rPr>
+        <w:t>Configuring th</w:t>
       </w:r>
       <w:r>
         <w:rPr>
           <w:b/>
-        </w:rPr>
-        <w:t xml:space="preserve"> Overview</w:t>
+          <w:sz w:val="24"/>
+          <w:szCs w:val="24"/>
+        </w:rPr>
+        <w:t>e URL contained in the email</w:t>
+      </w:r>
+    </w:p>
+    <w:p>
+      <w:r>
+        <w:t xml:space="preserve">The puprose of this module is to allow your visitors to tell others about your site, as such they will receive a link (URL) to your website in an email. </w:t>
+      </w:r>
+      <w:r>
+        <w:t xml:space="preserve">By </w:t>
+      </w:r>
+      <w:r>
+        <w:t>default</w:t>
+      </w:r>
+      <w:r>
+        <w:t xml:space="preserve">, the module will </w:t>
+      </w:r>
+      <w:r>
+        <w:t xml:space="preserve">use the URL of the </w:t>
+      </w:r>
+      <w:r>
+        <w:t>page on which the module resides.</w:t>
       </w:r>
     </w:p>
     <w:p>
@@ -161,12 +220,198 @@
         <w:rPr>
           <w:i/>
         </w:rPr>
-        <w:t>Settings</w:t>
-      </w:r>
-    </w:p>
-    <w:p>
-      <w:r>
-        <w:t>The module will send a link to the recipient based on the module setting.  Two options are available:</w:t>
+        <w:t xml:space="preserve">Note: </w:t>
+      </w:r>
+      <w:r>
+        <w:rPr>
+          <w:i/>
+        </w:rPr>
+        <w:t xml:space="preserve">If configured to use the current URL, the module </w:t>
+      </w:r>
+      <w:r>
+        <w:rPr>
+          <w:i/>
+        </w:rPr>
+        <w:t xml:space="preserve">will use the </w:t>
+      </w:r>
+      <w:r>
+        <w:rPr>
+          <w:i/>
+        </w:rPr>
+        <w:t xml:space="preserve">DotNetNuke Friendly </w:t>
+      </w:r>
+      <w:r>
+        <w:rPr>
+          <w:i/>
+        </w:rPr>
+        <w:t xml:space="preserve">URL provider configured for your DotNetNuke instance to </w:t>
+      </w:r>
+      <w:r>
+        <w:rPr>
+          <w:i/>
+        </w:rPr>
+        <w:t xml:space="preserve">create </w:t>
+      </w:r>
+      <w:r>
+        <w:rPr>
+          <w:i/>
+        </w:rPr>
+        <w:t xml:space="preserve">the current </w:t>
+      </w:r>
+      <w:r>
+        <w:rPr>
+          <w:i/>
+        </w:rPr>
+        <w:t>URL.</w:t>
+      </w:r>
+    </w:p>
+    <w:p>
+      <w:r>
+        <w:t>Because displaying this module on many pages is a common,  you can also configure it to share a specific URL. This is based on a module setting called “Url”. If the URL is supplied, it will be used instead of the current URL.</w:t>
+      </w:r>
+    </w:p>
+    <w:p>
+      <w:r>
+        <w:t xml:space="preserve">To configure this option navigate to the module settings page </w:t>
+      </w:r>
+      <w:r>
+        <w:t xml:space="preserve">and enter a URL (e.g. </w:t>
+      </w:r>
+      <w:hyperlink r:id="rId5" w:history="1">
+        <w:r>
+          <w:rPr>
+            <w:rStyle w:val="Hyperlink"/>
+          </w:rPr>
+          <w:t>http://www.yoursite.com</w:t>
+        </w:r>
+      </w:hyperlink>
+      <w:r>
+        <w:t>) in the Url text box.</w:t>
+      </w:r>
+      <w:r>
+        <w:t xml:space="preserve"> If you wish to make the Url dynamic once more, simply remove the value from this text box</w:t>
+      </w:r>
+      <w:r>
+        <w:t xml:space="preserve"> and update the module settings</w:t>
+      </w:r>
+      <w:r>
+        <w:t>.</w:t>
+      </w:r>
+    </w:p>
+    <w:p>
+      <w:pPr>
+        <w:rPr>
+          <w:b/>
+          <w:sz w:val="24"/>
+          <w:szCs w:val="24"/>
+        </w:rPr>
+      </w:pPr>
+      <w:r>
+        <w:rPr>
+          <w:b/>
+          <w:sz w:val="24"/>
+          <w:szCs w:val="24"/>
+        </w:rPr>
+        <w:t>Module Display Options</w:t>
+      </w:r>
+    </w:p>
+    <w:p>
+      <w:pPr>
+        <w:spacing w:before="100" w:beforeAutospacing="1" w:after="100" w:afterAutospacing="1" w:line="240" w:lineRule="auto"/>
+        <w:rPr>
+          <w:rFonts w:eastAsia="Times New Roman" w:cs="Times New Roman"/>
+          <w:sz w:val="24"/>
+          <w:szCs w:val="24"/>
+        </w:rPr>
+      </w:pPr>
+      <w:r>
+        <w:rPr>
+          <w:rFonts w:eastAsia="Times New Roman" w:cs="Times New Roman"/>
+          <w:sz w:val="24"/>
+          <w:szCs w:val="24"/>
+        </w:rPr>
+        <w:t> The module has two display options</w:t>
+      </w:r>
+    </w:p>
+    <w:p>
+      <w:pPr>
+        <w:numPr>
+          <w:ilvl w:val="0"/>
+          <w:numId w:val="5"/>
+        </w:numPr>
+        <w:spacing w:before="100" w:beforeAutospacing="1" w:after="100" w:afterAutospacing="1" w:line="240" w:lineRule="auto"/>
+        <w:rPr>
+          <w:rFonts w:eastAsia="Times New Roman" w:cs="Times New Roman"/>
+          <w:sz w:val="24"/>
+          <w:szCs w:val="24"/>
+        </w:rPr>
+      </w:pPr>
+      <w:r>
+        <w:rPr>
+          <w:rFonts w:eastAsia="Times New Roman" w:cs="Times New Roman"/>
+          <w:sz w:val="24"/>
+          <w:szCs w:val="24"/>
+        </w:rPr>
+        <w:t>In-line (default configuration)</w:t>
+      </w:r>
+    </w:p>
+    <w:p>
+      <w:pPr>
+        <w:numPr>
+          <w:ilvl w:val="0"/>
+          <w:numId w:val="5"/>
+        </w:numPr>
+        <w:spacing w:before="100" w:beforeAutospacing="1" w:after="100" w:afterAutospacing="1" w:line="240" w:lineRule="auto"/>
+        <w:rPr>
+          <w:rFonts w:eastAsia="Times New Roman" w:cs="Times New Roman"/>
+          <w:sz w:val="24"/>
+          <w:szCs w:val="24"/>
+        </w:rPr>
+      </w:pPr>
+      <w:r>
+        <w:rPr>
+          <w:rFonts w:eastAsia="Times New Roman" w:cs="Times New Roman"/>
+          <w:sz w:val="24"/>
+          <w:szCs w:val="24"/>
+        </w:rPr>
+        <w:t>Modal Popup</w:t>
+      </w:r>
+    </w:p>
+    <w:p>
+      <w:pPr>
+        <w:spacing w:before="100" w:beforeAutospacing="1" w:after="100" w:afterAutospacing="1" w:line="240" w:lineRule="auto"/>
+        <w:rPr>
+          <w:rFonts w:eastAsia="Times New Roman" w:cs="Times New Roman"/>
+          <w:sz w:val="24"/>
+          <w:szCs w:val="24"/>
+        </w:rPr>
+      </w:pPr>
+      <w:r>
+        <w:rPr>
+          <w:rFonts w:eastAsia="Times New Roman" w:cs="Times New Roman"/>
+          <w:sz w:val="24"/>
+          <w:szCs w:val="24"/>
+        </w:rPr>
+        <w:t>To toggle the display navigate to the module settings, click the "Display in modal popup" check box and then click update.</w:t>
+      </w:r>
+    </w:p>
+    <w:p>
+      <w:pPr>
+        <w:spacing w:before="100" w:beforeAutospacing="1" w:after="100" w:afterAutospacing="1" w:line="240" w:lineRule="auto"/>
+        <w:rPr>
+          <w:rFonts w:eastAsia="Times New Roman" w:cs="Times New Roman"/>
+          <w:sz w:val="24"/>
+          <w:szCs w:val="24"/>
+        </w:rPr>
+      </w:pPr>
+      <w:r>
+        <w:rPr>
+          <w:rFonts w:eastAsia="Times New Roman" w:cs="Times New Roman"/>
+          <w:sz w:val="24"/>
+          <w:szCs w:val="24"/>
+        </w:rPr>
+        <w:lastRenderedPageBreak/>
+        <w:t>Advanced modal popup display tips:</w:t>
       </w:r>
     </w:p>
     <w:p>
@@ -174,17 +419,30 @@
         <w:pStyle w:val="ListParagraph"/>
         <w:numPr>
           <w:ilvl w:val="0"/>
-          <w:numId w:val="2"/>
+          <w:numId w:val="8"/>
         </w:numPr>
-      </w:pPr>
-      <w:r>
-        <w:t>Send t</w:t>
-      </w:r>
-      <w:r>
-        <w:t xml:space="preserve">he URL </w:t>
-      </w:r>
-      <w:r>
-        <w:t>of the current page</w:t>
+        <w:spacing w:before="100" w:beforeAutospacing="1" w:after="100" w:afterAutospacing="1" w:line="240" w:lineRule="auto"/>
+        <w:rPr>
+          <w:rFonts w:eastAsia="Times New Roman" w:cs="Times New Roman"/>
+          <w:sz w:val="24"/>
+          <w:szCs w:val="24"/>
+        </w:rPr>
+      </w:pPr>
+      <w:r>
+        <w:rPr>
+          <w:rFonts w:eastAsia="Times New Roman" w:cs="Times New Roman"/>
+          <w:sz w:val="24"/>
+          <w:szCs w:val="24"/>
+        </w:rPr>
+        <w:t>You can change the h</w:t>
+      </w:r>
+      <w:r>
+        <w:rPr>
+          <w:rFonts w:eastAsia="Times New Roman" w:cs="Times New Roman"/>
+          <w:sz w:val="24"/>
+          <w:szCs w:val="24"/>
+        </w:rPr>
+        <w:t>yperlink text that is displayed by updating the module’s resource file.</w:t>
       </w:r>
     </w:p>
     <w:p>
@@ -192,11 +450,79 @@
         <w:pStyle w:val="ListParagraph"/>
         <w:numPr>
           <w:ilvl w:val="0"/>
-          <w:numId w:val="2"/>
+          <w:numId w:val="8"/>
         </w:numPr>
-      </w:pPr>
-      <w:r>
-        <w:t>Send a specific URL which is stored in the module’s settings</w:t>
+        <w:spacing w:before="100" w:beforeAutospacing="1" w:after="100" w:afterAutospacing="1" w:line="240" w:lineRule="auto"/>
+        <w:rPr>
+          <w:rFonts w:eastAsia="Times New Roman" w:cs="Times New Roman"/>
+          <w:sz w:val="24"/>
+          <w:szCs w:val="24"/>
+        </w:rPr>
+      </w:pPr>
+      <w:r>
+        <w:rPr>
+          <w:rFonts w:eastAsia="Times New Roman" w:cs="Times New Roman"/>
+          <w:sz w:val="24"/>
+          <w:szCs w:val="24"/>
+        </w:rPr>
+        <w:t xml:space="preserve">You can use an image instead of text by using HTML </w:t>
+      </w:r>
+      <w:r>
+        <w:rPr>
+          <w:rFonts w:eastAsia="Times New Roman" w:cs="Times New Roman"/>
+          <w:sz w:val="24"/>
+          <w:szCs w:val="24"/>
+        </w:rPr>
+        <w:t>when updating the resource file and adding custom CSS to the TellAFriend.css file.</w:t>
+      </w:r>
+    </w:p>
+    <w:p>
+      <w:pPr>
+        <w:rPr>
+          <w:b/>
+          <w:sz w:val="24"/>
+          <w:szCs w:val="24"/>
+        </w:rPr>
+      </w:pPr>
+      <w:r>
+        <w:rPr>
+          <w:b/>
+          <w:sz w:val="24"/>
+          <w:szCs w:val="24"/>
+        </w:rPr>
+        <w:t xml:space="preserve">Optional </w:t>
+      </w:r>
+      <w:r>
+        <w:rPr>
+          <w:b/>
+          <w:sz w:val="24"/>
+          <w:szCs w:val="24"/>
+        </w:rPr>
+        <w:t>M</w:t>
+      </w:r>
+      <w:r>
+        <w:rPr>
+          <w:b/>
+          <w:sz w:val="24"/>
+          <w:szCs w:val="24"/>
+        </w:rPr>
+        <w:t xml:space="preserve">essage </w:t>
+      </w:r>
+    </w:p>
+    <w:p>
+      <w:r>
+        <w:t>By default, user’s can include an optional message to their friends. If you would like to hide this message there is a module setting to do just that. Simply log in as a user with edit rights to the module and update the “Show Message” setting in the Module settings.</w:t>
+      </w:r>
+    </w:p>
+    <w:p>
+      <w:r>
+        <w:t xml:space="preserve"> This can be useful if you would like to control  the exact </w:t>
+      </w:r>
+      <w:r>
+        <w:t xml:space="preserve">body of the </w:t>
+      </w:r>
+      <w:r>
+        <w:t>email.</w:t>
       </w:r>
     </w:p>
     <w:p>
@@ -209,130 +535,146 @@
         <w:rPr>
           <w:i/>
         </w:rPr>
-        <w:t>Localization</w:t>
-      </w:r>
-    </w:p>
-    <w:p>
-      <w:r>
-        <w:t>The module allows you to format the subject and body of the email that is sent.</w:t>
-      </w:r>
-      <w:r>
-        <w:t xml:space="preserve"> The localized text uses tokens to dynamically replace the values that the user enters into the form.</w:t>
-      </w:r>
-      <w:r>
-        <w:t xml:space="preserve"> The structure of the tokens is as follows: </w:t>
+        <w:t xml:space="preserve">Note: </w:t>
       </w:r>
       <w:r>
         <w:rPr>
           <w:i/>
         </w:rPr>
-        <w:t>[Engage:VALUENAME]</w:t>
-      </w:r>
-      <w:r>
-        <w:t>.</w:t>
-      </w:r>
-    </w:p>
-    <w:p>
-      <w:r>
-        <w:t xml:space="preserve">Default verbiage for the subject: </w:t>
-      </w:r>
-    </w:p>
-    <w:p>
-      <w:pPr>
-        <w:ind w:left="720"/>
-      </w:pPr>
-      <w:r>
-        <w:t>&lt;html&gt;&lt;body&gt;Dear [Engage:Recipient]&lt;br /&gt;&lt;a href=[Engage:Url]&gt; This link &lt;/a&gt; has been sent to you from [Engage:From] with the attached message. &lt;p&gt;[Engage:Message]&lt;/p&gt;&lt;/body&gt;&lt;/html&gt;</w:t>
-      </w:r>
-    </w:p>
-    <w:p>
-      <w:r>
-        <w:t xml:space="preserve">Default verbiage for the body: </w:t>
-      </w:r>
-    </w:p>
-    <w:p>
-      <w:pPr>
-        <w:ind w:firstLine="720"/>
-      </w:pPr>
-      <w:r>
-        <w:t>[Engage:Portal] - A Friend has sent you a link to an Article</w:t>
-      </w:r>
-    </w:p>
-    <w:p>
-      <w:pPr>
-        <w:rPr>
+        <w:t>R</w:t>
+      </w:r>
+      <w:r>
+        <w:rPr>
+          <w:i/>
+        </w:rPr>
+        <w:t>r</w:t>
+      </w:r>
+      <w:r>
+        <w:rPr>
+          <w:i/>
+        </w:rPr>
+        <w:t>emember to update the subject text in the resource file and remove the [Engage:Message] token if you are not using this option.</w:t>
+      </w:r>
+    </w:p>
+    <w:p>
+      <w:pPr>
+        <w:spacing w:before="100" w:beforeAutospacing="1" w:after="100" w:afterAutospacing="1" w:line="240" w:lineRule="auto"/>
+        <w:rPr>
+          <w:rFonts w:eastAsia="Times New Roman" w:cs="Times New Roman"/>
           <w:b/>
-        </w:rPr>
-      </w:pPr>
-      <w:r>
-        <w:rPr>
+          <w:sz w:val="24"/>
+          <w:szCs w:val="24"/>
+        </w:rPr>
+      </w:pPr>
+      <w:r>
+        <w:rPr>
+          <w:rFonts w:eastAsia="Times New Roman" w:cs="Times New Roman"/>
           <w:b/>
-        </w:rPr>
-        <w:t>A sample email:</w:t>
-      </w:r>
-    </w:p>
-    <w:p>
-      <w:pPr>
-        <w:rPr>
+          <w:sz w:val="24"/>
+          <w:szCs w:val="24"/>
+        </w:rPr>
+        <w:t>Updating the module’s text</w:t>
+      </w:r>
+    </w:p>
+    <w:p>
+      <w:pPr>
+        <w:spacing w:before="100" w:beforeAutospacing="1" w:after="100" w:afterAutospacing="1" w:line="240" w:lineRule="auto"/>
+        <w:rPr>
+          <w:rFonts w:eastAsia="Times New Roman" w:cs="Times New Roman"/>
+          <w:sz w:val="24"/>
+          <w:szCs w:val="24"/>
+        </w:rPr>
+      </w:pPr>
+      <w:r>
+        <w:rPr>
+          <w:rFonts w:eastAsia="Times New Roman" w:cs="Times New Roman"/>
+          <w:sz w:val="24"/>
+          <w:szCs w:val="24"/>
+        </w:rPr>
+        <w:t>You can update any text that appears in the module by using DotNetNuke localization.</w:t>
+      </w:r>
+    </w:p>
+    <w:p>
+      <w:pPr>
+        <w:spacing w:before="100" w:beforeAutospacing="1" w:after="100" w:afterAutospacing="1" w:line="240" w:lineRule="auto"/>
+        <w:rPr>
+          <w:rFonts w:eastAsia="Times New Roman" w:cs="Times New Roman"/>
+          <w:sz w:val="24"/>
+          <w:szCs w:val="24"/>
+        </w:rPr>
+      </w:pPr>
+      <w:r>
+        <w:rPr>
+          <w:rFonts w:eastAsia="Times New Roman" w:cs="Times New Roman"/>
           <w:i/>
-        </w:rPr>
-      </w:pPr>
-      <w:r>
-        <w:rPr>
-          <w:i/>
-        </w:rPr>
-        <w:t>CSS Styling</w:t>
-      </w:r>
-    </w:p>
-    <w:p>
-      <w:r>
-        <w:t>The module makes use of CSS to provide a flexible look and feel. The module can be customized by updating the CSS selector definitions in the module.css file.</w:t>
-      </w:r>
-    </w:p>
-    <w:p>
-      <w:r>
-        <w:lastRenderedPageBreak/>
-        <w:t>Key CSS styles:</w:t>
-      </w:r>
-    </w:p>
-    <w:p>
-      <w:pPr>
-        <w:rPr>
+          <w:sz w:val="24"/>
+          <w:szCs w:val="24"/>
+        </w:rPr>
+        <w:t>Note: When updating the resource file through DotNetNuke, a new portal-specific version of the resource file is created with the values that you updated. The values in this file override those in the original resource file and will only change for that portal.</w:t>
+      </w:r>
+      <w:r>
+        <w:rPr>
+          <w:rFonts w:eastAsia="Times New Roman" w:cs="Times New Roman"/>
+          <w:sz w:val="24"/>
+          <w:szCs w:val="24"/>
+        </w:rPr>
+        <w:br/>
+      </w:r>
+      <w:r>
+        <w:rPr>
+          <w:rFonts w:eastAsia="Times New Roman" w:cs="Times New Roman"/>
+          <w:sz w:val="24"/>
+          <w:szCs w:val="24"/>
+        </w:rPr>
+        <w:br/>
+        <w:t>The resource file is located here:</w:t>
+      </w:r>
+      <w:r>
+        <w:rPr>
+          <w:rFonts w:eastAsia="Times New Roman" w:cs="Times New Roman"/>
+          <w:sz w:val="24"/>
+          <w:szCs w:val="24"/>
+        </w:rPr>
+        <w:br/>
+        <w:t>/DesktopModules/EngageTellAFriend/App_LocalResources/ViewTellAFriend.ascx.resx</w:t>
+      </w:r>
+    </w:p>
+    <w:p>
+      <w:pPr>
+        <w:spacing w:before="100" w:beforeAutospacing="1" w:after="100" w:afterAutospacing="1" w:line="240" w:lineRule="auto"/>
+        <w:rPr>
+          <w:rFonts w:eastAsia="Times New Roman" w:cs="Times New Roman"/>
           <w:b/>
-        </w:rPr>
-      </w:pPr>
-      <w:r>
-        <w:rPr>
+          <w:sz w:val="24"/>
+          <w:szCs w:val="24"/>
+        </w:rPr>
+      </w:pPr>
+      <w:r>
+        <w:rPr>
+          <w:rFonts w:eastAsia="Times New Roman" w:cs="Times New Roman"/>
           <w:b/>
-        </w:rPr>
-        <w:t xml:space="preserve">End-User </w:t>
-      </w:r>
-      <w:r>
-        <w:rPr>
-          <w:b/>
-        </w:rPr>
-        <w:t>Overview</w:t>
-      </w:r>
-    </w:p>
-    <w:p>
-      <w:pPr>
-        <w:rPr>
-          <w:i/>
-        </w:rPr>
-      </w:pPr>
-      <w:r>
-        <w:rPr>
-          <w:i/>
-        </w:rPr>
-        <w:t>Filling out the form</w:t>
-      </w:r>
-    </w:p>
-    <w:p>
-      <w:r>
-        <w:t>Fields</w:t>
-      </w:r>
-      <w:r>
-        <w:t>:</w:t>
+          <w:sz w:val="24"/>
+          <w:szCs w:val="24"/>
+        </w:rPr>
+        <w:t>Updating the email subject and body</w:t>
+      </w:r>
+    </w:p>
+    <w:p>
+      <w:pPr>
+        <w:spacing w:before="100" w:beforeAutospacing="1" w:after="100" w:afterAutospacing="1" w:line="240" w:lineRule="auto"/>
+        <w:rPr>
+          <w:rFonts w:eastAsia="Times New Roman" w:cs="Times New Roman"/>
+          <w:sz w:val="24"/>
+          <w:szCs w:val="24"/>
+        </w:rPr>
+      </w:pPr>
+      <w:r>
+        <w:rPr>
+          <w:rFonts w:eastAsia="Times New Roman" w:cs="Times New Roman"/>
+          <w:sz w:val="24"/>
+          <w:szCs w:val="24"/>
+        </w:rPr>
+        <w:t>One element that you will probably want to update is the email’s subject and body.</w:t>
       </w:r>
     </w:p>
     <w:p>
@@ -340,14 +682,22 @@
         <w:pStyle w:val="ListParagraph"/>
         <w:numPr>
           <w:ilvl w:val="0"/>
-          <w:numId w:val="1"/>
+          <w:numId w:val="7"/>
         </w:numPr>
-      </w:pPr>
-      <w:r>
-        <w:t>First Name</w:t>
-      </w:r>
-      <w:r>
-        <w:t>*</w:t>
+        <w:spacing w:before="100" w:beforeAutospacing="1" w:after="100" w:afterAutospacing="1" w:line="240" w:lineRule="auto"/>
+        <w:rPr>
+          <w:rFonts w:eastAsia="Times New Roman" w:cs="Times New Roman"/>
+          <w:sz w:val="24"/>
+          <w:szCs w:val="24"/>
+        </w:rPr>
+      </w:pPr>
+      <w:r>
+        <w:rPr>
+          <w:rFonts w:eastAsia="Times New Roman" w:cs="Times New Roman"/>
+          <w:sz w:val="24"/>
+          <w:szCs w:val="24"/>
+        </w:rPr>
+        <w:t>The email subject key is: EmailAFriendSubject.Text</w:t>
       </w:r>
     </w:p>
     <w:p>
@@ -355,14 +705,78 @@
         <w:pStyle w:val="ListParagraph"/>
         <w:numPr>
           <w:ilvl w:val="0"/>
-          <w:numId w:val="1"/>
+          <w:numId w:val="7"/>
         </w:numPr>
-      </w:pPr>
-      <w:r>
-        <w:t>Last Name</w:t>
-      </w:r>
-      <w:r>
-        <w:t>*</w:t>
+        <w:spacing w:before="100" w:beforeAutospacing="1" w:after="100" w:afterAutospacing="1" w:line="240" w:lineRule="auto"/>
+        <w:rPr>
+          <w:rFonts w:eastAsia="Times New Roman" w:cs="Times New Roman"/>
+          <w:sz w:val="24"/>
+          <w:szCs w:val="24"/>
+        </w:rPr>
+      </w:pPr>
+      <w:r>
+        <w:rPr>
+          <w:rFonts w:eastAsia="Times New Roman" w:cs="Times New Roman"/>
+          <w:sz w:val="24"/>
+          <w:szCs w:val="24"/>
+        </w:rPr>
+        <w:t>The email body key is: EmailAFriend.Text</w:t>
+      </w:r>
+    </w:p>
+    <w:p>
+      <w:pPr>
+        <w:spacing w:before="100" w:beforeAutospacing="1" w:after="100" w:afterAutospacing="1" w:line="240" w:lineRule="auto"/>
+        <w:rPr>
+          <w:rFonts w:eastAsia="Times New Roman" w:cs="Times New Roman"/>
+          <w:i/>
+          <w:sz w:val="24"/>
+          <w:szCs w:val="24"/>
+        </w:rPr>
+      </w:pPr>
+      <w:r>
+        <w:rPr>
+          <w:rFonts w:eastAsia="Times New Roman" w:cs="Times New Roman"/>
+          <w:i/>
+          <w:sz w:val="24"/>
+          <w:szCs w:val="24"/>
+        </w:rPr>
+        <w:t>Note: The email is sent as an HTML email, so you can use basic HTML to format your email body.</w:t>
+      </w:r>
+    </w:p>
+    <w:p>
+      <w:pPr>
+        <w:spacing w:before="100" w:beforeAutospacing="1" w:after="100" w:afterAutospacing="1" w:line="240" w:lineRule="auto"/>
+        <w:rPr>
+          <w:rFonts w:eastAsia="Times New Roman" w:cs="Times New Roman"/>
+          <w:sz w:val="24"/>
+          <w:szCs w:val="24"/>
+        </w:rPr>
+      </w:pPr>
+      <w:r>
+        <w:rPr>
+          <w:rFonts w:eastAsia="Times New Roman" w:cs="Times New Roman"/>
+          <w:sz w:val="24"/>
+          <w:szCs w:val="24"/>
+        </w:rPr>
+        <w:t>The module also uses tokens to substitute values from the form and common elements from your portal into your template.</w:t>
+      </w:r>
+    </w:p>
+    <w:p>
+      <w:pPr>
+        <w:spacing w:before="100" w:beforeAutospacing="1" w:after="100" w:afterAutospacing="1" w:line="240" w:lineRule="auto"/>
+        <w:rPr>
+          <w:rFonts w:eastAsia="Times New Roman" w:cs="Times New Roman"/>
+          <w:sz w:val="24"/>
+          <w:szCs w:val="24"/>
+        </w:rPr>
+      </w:pPr>
+      <w:r>
+        <w:rPr>
+          <w:rFonts w:eastAsia="Times New Roman" w:cs="Times New Roman"/>
+          <w:sz w:val="24"/>
+          <w:szCs w:val="24"/>
+        </w:rPr>
+        <w:t>The following tokens are available:</w:t>
       </w:r>
     </w:p>
     <w:p>
@@ -370,14 +784,22 @@
         <w:pStyle w:val="ListParagraph"/>
         <w:numPr>
           <w:ilvl w:val="0"/>
-          <w:numId w:val="1"/>
+          <w:numId w:val="10"/>
         </w:numPr>
-      </w:pPr>
-      <w:r>
-        <w:t>Email Address</w:t>
-      </w:r>
-      <w:r>
-        <w:t>*</w:t>
+        <w:spacing w:before="100" w:beforeAutospacing="1" w:after="100" w:afterAutospacing="1" w:line="240" w:lineRule="auto"/>
+        <w:rPr>
+          <w:rFonts w:eastAsia="Times New Roman" w:cs="Times New Roman"/>
+          <w:sz w:val="24"/>
+          <w:szCs w:val="24"/>
+        </w:rPr>
+      </w:pPr>
+      <w:r>
+        <w:rPr>
+          <w:rFonts w:eastAsia="Times New Roman" w:cs="Times New Roman"/>
+          <w:sz w:val="24"/>
+          <w:szCs w:val="24"/>
+        </w:rPr>
+        <w:t>[Engage:Recipient] - The recipient's name.</w:t>
       </w:r>
     </w:p>
     <w:p>
@@ -385,14 +807,23 @@
         <w:pStyle w:val="ListParagraph"/>
         <w:numPr>
           <w:ilvl w:val="0"/>
-          <w:numId w:val="1"/>
+          <w:numId w:val="10"/>
         </w:numPr>
-      </w:pPr>
-      <w:r>
-        <w:t>Recipient’s Email Address</w:t>
-      </w:r>
-      <w:r>
-        <w:t>*</w:t>
+        <w:spacing w:before="100" w:beforeAutospacing="1" w:after="100" w:afterAutospacing="1" w:line="240" w:lineRule="auto"/>
+        <w:rPr>
+          <w:rFonts w:eastAsia="Times New Roman" w:cs="Times New Roman"/>
+          <w:sz w:val="24"/>
+          <w:szCs w:val="24"/>
+        </w:rPr>
+      </w:pPr>
+      <w:r>
+        <w:rPr>
+          <w:rFonts w:eastAsia="Times New Roman" w:cs="Times New Roman"/>
+          <w:sz w:val="24"/>
+          <w:szCs w:val="24"/>
+        </w:rPr>
+        <w:lastRenderedPageBreak/>
+        <w:t>[Engage:Url] - The shared URL.</w:t>
       </w:r>
     </w:p>
     <w:p>
@@ -400,49 +831,22 @@
         <w:pStyle w:val="ListParagraph"/>
         <w:numPr>
           <w:ilvl w:val="0"/>
-          <w:numId w:val="2"/>
+          <w:numId w:val="10"/>
         </w:numPr>
-      </w:pPr>
-      <w:r>
-        <w:t>Message body</w:t>
-      </w:r>
-    </w:p>
-    <w:p>
-      <w:r>
-        <w:t>Fields marked with an asterisk are required.</w:t>
-      </w:r>
-    </w:p>
-    <w:p>
-      <w:pPr>
-        <w:rPr>
-          <w:i/>
-        </w:rPr>
-      </w:pPr>
-      <w:r>
-        <w:rPr>
-          <w:i/>
-        </w:rPr>
-        <w:t>User Interface</w:t>
-      </w:r>
-      <w:r>
-        <w:rPr>
-          <w:i/>
-        </w:rPr>
-        <w:t xml:space="preserve"> / Workflow</w:t>
-      </w:r>
-    </w:p>
-    <w:p>
-      <w:r>
-        <w:t xml:space="preserve">JavaScript is used to provide a very responsive user experience. The page reacts to the user’s input as they fill out the form. </w:t>
-      </w:r>
-      <w:r>
-        <w:t>T</w:t>
-      </w:r>
-      <w:r>
-        <w:t>here are no full page refreshes used by the module.</w:t>
-      </w:r>
-      <w:r>
-        <w:t xml:space="preserve"> For optimal performance, AJAX is used to send the email.</w:t>
+        <w:spacing w:before="100" w:beforeAutospacing="1" w:after="100" w:afterAutospacing="1" w:line="240" w:lineRule="auto"/>
+        <w:rPr>
+          <w:rFonts w:eastAsia="Times New Roman" w:cs="Times New Roman"/>
+          <w:sz w:val="24"/>
+          <w:szCs w:val="24"/>
+        </w:rPr>
+      </w:pPr>
+      <w:r>
+        <w:rPr>
+          <w:rFonts w:eastAsia="Times New Roman" w:cs="Times New Roman"/>
+          <w:sz w:val="24"/>
+          <w:szCs w:val="24"/>
+        </w:rPr>
+        <w:t>[Engage:From] - The sender's name.</w:t>
       </w:r>
     </w:p>
     <w:p>
@@ -450,11 +854,22 @@
         <w:pStyle w:val="ListParagraph"/>
         <w:numPr>
           <w:ilvl w:val="0"/>
-          <w:numId w:val="3"/>
+          <w:numId w:val="10"/>
         </w:numPr>
-      </w:pPr>
-      <w:r>
-        <w:t>The form element with the user’s focus (whether by mouse or keyboard) will be highlighted subtly to help guide the user through the form.</w:t>
+        <w:spacing w:before="100" w:beforeAutospacing="1" w:after="100" w:afterAutospacing="1" w:line="240" w:lineRule="auto"/>
+        <w:rPr>
+          <w:rFonts w:eastAsia="Times New Roman" w:cs="Times New Roman"/>
+          <w:sz w:val="24"/>
+          <w:szCs w:val="24"/>
+        </w:rPr>
+      </w:pPr>
+      <w:r>
+        <w:rPr>
+          <w:rFonts w:eastAsia="Times New Roman" w:cs="Times New Roman"/>
+          <w:sz w:val="24"/>
+          <w:szCs w:val="24"/>
+        </w:rPr>
+        <w:t>[Engage:Message] - The (optional) message from the sender.</w:t>
       </w:r>
     </w:p>
     <w:p>
@@ -462,11 +877,22 @@
         <w:pStyle w:val="ListParagraph"/>
         <w:numPr>
           <w:ilvl w:val="0"/>
-          <w:numId w:val="3"/>
+          <w:numId w:val="10"/>
         </w:numPr>
-      </w:pPr>
-      <w:r>
-        <w:t>If a required field is not filled out as a user moves through the form, an asterisk will appear next to that field.</w:t>
+        <w:spacing w:before="100" w:beforeAutospacing="1" w:after="100" w:afterAutospacing="1" w:line="240" w:lineRule="auto"/>
+        <w:rPr>
+          <w:rFonts w:eastAsia="Times New Roman" w:cs="Times New Roman"/>
+          <w:sz w:val="24"/>
+          <w:szCs w:val="24"/>
+        </w:rPr>
+      </w:pPr>
+      <w:r>
+        <w:rPr>
+          <w:rFonts w:eastAsia="Times New Roman" w:cs="Times New Roman"/>
+          <w:sz w:val="24"/>
+          <w:szCs w:val="24"/>
+        </w:rPr>
+        <w:t>[Engage:Portal] - The current portal name.</w:t>
       </w:r>
     </w:p>
     <w:p>
@@ -474,47 +900,262 @@
         <w:pStyle w:val="ListParagraph"/>
         <w:numPr>
           <w:ilvl w:val="0"/>
-          <w:numId w:val="3"/>
+          <w:numId w:val="10"/>
         </w:numPr>
-      </w:pPr>
-      <w:r>
-        <w:t>If an email address is not entered correctly, an indicator (*invalid) will display next to that field</w:t>
-      </w:r>
-    </w:p>
-    <w:p>
-      <w:pPr>
-        <w:pStyle w:val="ListParagraph"/>
+        <w:spacing w:before="100" w:beforeAutospacing="1" w:after="100" w:afterAutospacing="1" w:line="240" w:lineRule="auto"/>
+        <w:rPr>
+          <w:rFonts w:eastAsia="Times New Roman" w:cs="Times New Roman"/>
+          <w:sz w:val="24"/>
+          <w:szCs w:val="24"/>
+        </w:rPr>
+      </w:pPr>
+      <w:r>
+        <w:rPr>
+          <w:rFonts w:eastAsia="Times New Roman" w:cs="Times New Roman"/>
+          <w:sz w:val="24"/>
+          <w:szCs w:val="24"/>
+        </w:rPr>
+        <w:t>[Engage:SenderEmail] - The email address of the sender.</w:t>
+      </w:r>
+    </w:p>
+    <w:p>
+      <w:pPr>
+        <w:spacing w:before="100" w:beforeAutospacing="1" w:after="100" w:afterAutospacing="1" w:line="240" w:lineRule="auto"/>
+        <w:rPr>
+          <w:rFonts w:eastAsia="Times New Roman" w:cs="Times New Roman"/>
+          <w:b/>
+          <w:sz w:val="24"/>
+          <w:szCs w:val="24"/>
+        </w:rPr>
+      </w:pPr>
+      <w:r>
+        <w:rPr>
+          <w:rFonts w:eastAsia="Times New Roman" w:cs="Times New Roman"/>
+          <w:b/>
+          <w:sz w:val="24"/>
+          <w:szCs w:val="24"/>
+        </w:rPr>
+        <w:t>Using the module as a skin object in DotNetNuke 4.x</w:t>
+      </w:r>
+    </w:p>
+    <w:p>
+      <w:pPr>
+        <w:spacing w:before="100" w:beforeAutospacing="1" w:after="100" w:afterAutospacing="1" w:line="240" w:lineRule="auto"/>
+        <w:rPr>
+          <w:rFonts w:eastAsia="Times New Roman" w:cs="Times New Roman"/>
+          <w:sz w:val="24"/>
+          <w:szCs w:val="24"/>
+        </w:rPr>
+      </w:pPr>
+      <w:r>
+        <w:rPr>
+          <w:rFonts w:eastAsia="Times New Roman" w:cs="Times New Roman"/>
+          <w:sz w:val="24"/>
+          <w:szCs w:val="24"/>
+        </w:rPr>
+        <w:t>The ViewTellAFriend.ascx user control can be used as an embedded control in DotNetNuke 4.</w:t>
+      </w:r>
+    </w:p>
+    <w:p>
+      <w:pPr>
+        <w:spacing w:before="100" w:beforeAutospacing="1" w:after="100" w:afterAutospacing="1" w:line="240" w:lineRule="auto"/>
+        <w:rPr>
+          <w:rFonts w:eastAsia="Times New Roman" w:cs="Times New Roman"/>
+          <w:i/>
+          <w:sz w:val="24"/>
+          <w:szCs w:val="24"/>
+        </w:rPr>
+      </w:pPr>
+      <w:r>
+        <w:rPr>
+          <w:rFonts w:eastAsia="Times New Roman" w:cs="Times New Roman"/>
+          <w:i/>
+          <w:sz w:val="24"/>
+          <w:szCs w:val="24"/>
+        </w:rPr>
+        <w:t>Note: Engage: Tell A Friend's CSS file is loaded when used as a module or as an embedded user control.</w:t>
+      </w:r>
+    </w:p>
+    <w:p>
+      <w:pPr>
+        <w:spacing w:before="100" w:beforeAutospacing="1" w:after="100" w:afterAutospacing="1" w:line="240" w:lineRule="auto"/>
+        <w:rPr>
+          <w:rFonts w:eastAsia="Times New Roman" w:cs="Times New Roman"/>
+          <w:sz w:val="24"/>
+          <w:szCs w:val="24"/>
+        </w:rPr>
+      </w:pPr>
+      <w:r>
+        <w:rPr>
+          <w:rFonts w:eastAsia="Times New Roman" w:cs="Times New Roman"/>
+          <w:sz w:val="24"/>
+          <w:szCs w:val="24"/>
+        </w:rPr>
+        <w:t>The following properties are available to set when the user control is embedded:</w:t>
+      </w:r>
+    </w:p>
+    <w:p>
+      <w:pPr>
         <w:numPr>
           <w:ilvl w:val="0"/>
-          <w:numId w:val="3"/>
+          <w:numId w:val="6"/>
         </w:numPr>
-      </w:pPr>
-      <w:r>
-        <w:t>Upon hitting the submit button, a generic summary validation error message will be displayed to the user if the form values do not pass validation.</w:t>
-      </w:r>
-    </w:p>
-    <w:p>
-      <w:pPr>
-        <w:pStyle w:val="ListParagraph"/>
+        <w:spacing w:before="100" w:beforeAutospacing="1" w:after="100" w:afterAutospacing="1" w:line="240" w:lineRule="auto"/>
+        <w:rPr>
+          <w:rFonts w:eastAsia="Times New Roman" w:cs="Times New Roman"/>
+          <w:sz w:val="24"/>
+          <w:szCs w:val="24"/>
+        </w:rPr>
+      </w:pPr>
+      <w:r>
+        <w:rPr>
+          <w:rFonts w:eastAsia="Times New Roman" w:cs="Times New Roman"/>
+          <w:sz w:val="24"/>
+          <w:szCs w:val="24"/>
+        </w:rPr>
+        <w:t>ShowMessage (hides the message field if false)</w:t>
+      </w:r>
+    </w:p>
+    <w:p>
+      <w:pPr>
         <w:numPr>
           <w:ilvl w:val="0"/>
-          <w:numId w:val="3"/>
+          <w:numId w:val="6"/>
         </w:numPr>
-      </w:pPr>
-      <w:r>
-        <w:t>If the form is validated, a progress indicator will tell the user that their email is being sent.</w:t>
-      </w:r>
-    </w:p>
-    <w:p>
-      <w:pPr>
-        <w:pStyle w:val="ListParagraph"/>
+        <w:spacing w:before="100" w:beforeAutospacing="1" w:after="100" w:afterAutospacing="1" w:line="240" w:lineRule="auto"/>
+        <w:rPr>
+          <w:rFonts w:eastAsia="Times New Roman" w:cs="Times New Roman"/>
+          <w:sz w:val="24"/>
+          <w:szCs w:val="24"/>
+        </w:rPr>
+      </w:pPr>
+      <w:r>
+        <w:rPr>
+          <w:rFonts w:eastAsia="Times New Roman" w:cs="Times New Roman"/>
+          <w:sz w:val="24"/>
+          <w:szCs w:val="24"/>
+        </w:rPr>
+        <w:t>ShowInModal (shows in a modal popup if true)</w:t>
+      </w:r>
+    </w:p>
+    <w:p>
+      <w:pPr>
         <w:numPr>
           <w:ilvl w:val="0"/>
-          <w:numId w:val="3"/>
+          <w:numId w:val="6"/>
         </w:numPr>
-      </w:pPr>
-      <w:r>
-        <w:t>Once the user has properly filled out and submitted the form, the module will provide feedback for the user.  Success is defined as “the mail server was able to send the email out the door”, while anything else is an error. Currently, there is no granularity in the error message detail; an error is an error.</w:t>
+        <w:spacing w:before="100" w:beforeAutospacing="1" w:after="100" w:afterAutospacing="1" w:line="240" w:lineRule="auto"/>
+        <w:rPr>
+          <w:rFonts w:eastAsia="Times New Roman" w:cs="Times New Roman"/>
+          <w:sz w:val="24"/>
+          <w:szCs w:val="24"/>
+        </w:rPr>
+      </w:pPr>
+      <w:r>
+        <w:rPr>
+          <w:rFonts w:eastAsia="Times New Roman" w:cs="Times New Roman"/>
+          <w:sz w:val="24"/>
+          <w:szCs w:val="24"/>
+        </w:rPr>
+        <w:t>Url (Uses this url when sharing with friends)</w:t>
+      </w:r>
+    </w:p>
+    <w:p>
+      <w:pPr>
+        <w:spacing w:before="100" w:beforeAutospacing="1" w:after="100" w:afterAutospacing="1" w:line="240" w:lineRule="auto"/>
+        <w:rPr>
+          <w:rFonts w:eastAsia="Times New Roman" w:cs="Times New Roman"/>
+          <w:b/>
+          <w:sz w:val="24"/>
+          <w:szCs w:val="24"/>
+        </w:rPr>
+      </w:pPr>
+      <w:r>
+        <w:rPr>
+          <w:rFonts w:eastAsia="Times New Roman" w:cs="Times New Roman"/>
+          <w:b/>
+          <w:sz w:val="24"/>
+          <w:szCs w:val="24"/>
+        </w:rPr>
+        <w:t>Using the module as a skin object in DotNetNuke 5.x</w:t>
+      </w:r>
+    </w:p>
+    <w:p>
+      <w:pPr>
+        <w:spacing w:before="100" w:beforeAutospacing="1" w:after="100" w:afterAutospacing="1" w:line="240" w:lineRule="auto"/>
+        <w:rPr>
+          <w:rFonts w:eastAsia="Times New Roman" w:cs="Times New Roman"/>
+          <w:sz w:val="24"/>
+          <w:szCs w:val="24"/>
+        </w:rPr>
+      </w:pPr>
+      <w:r>
+        <w:rPr>
+          <w:rFonts w:eastAsia="Times New Roman" w:cs="Times New Roman"/>
+          <w:sz w:val="24"/>
+          <w:szCs w:val="24"/>
+        </w:rPr>
+        <w:t>When you install the DotNetNuke 5.x version of the module a skin object is automatically created. (Note: It is also uninstalled when you uninstall the module). Here is the example for embedding the tell a friend module in a skin.</w:t>
+      </w:r>
+    </w:p>
+    <w:p>
+      <w:pPr>
+        <w:spacing w:before="100" w:beforeAutospacing="1" w:after="100" w:afterAutospacing="1" w:line="240" w:lineRule="auto"/>
+        <w:rPr>
+          <w:rFonts w:eastAsia="Times New Roman" w:cs="Times New Roman"/>
+          <w:i/>
+          <w:sz w:val="24"/>
+          <w:szCs w:val="24"/>
+        </w:rPr>
+      </w:pPr>
+      <w:r>
+        <w:rPr>
+          <w:rFonts w:eastAsia="Times New Roman" w:cs="Times New Roman"/>
+          <w:i/>
+          <w:sz w:val="24"/>
+          <w:szCs w:val="24"/>
+        </w:rPr>
+        <w:t>&lt;object id="EngageTellAFriend" codetype="dotnetnuke/server" codebase="EngageTellAFriend"&gt;</w:t>
+      </w:r>
+      <w:r>
+        <w:rPr>
+          <w:rFonts w:eastAsia="Times New Roman" w:cs="Times New Roman"/>
+          <w:i/>
+          <w:sz w:val="24"/>
+          <w:szCs w:val="24"/>
+        </w:rPr>
+        <w:br/>
+        <w:t xml:space="preserve">     &lt;param name="ShowInModal" value="True" /&gt;</w:t>
+      </w:r>
+      <w:r>
+        <w:rPr>
+          <w:rFonts w:eastAsia="Times New Roman" w:cs="Times New Roman"/>
+          <w:i/>
+          <w:sz w:val="24"/>
+          <w:szCs w:val="24"/>
+        </w:rPr>
+        <w:br/>
+        <w:t xml:space="preserve">     &lt;param name="ShowMessage" value="False" /&gt;</w:t>
+      </w:r>
+      <w:r>
+        <w:rPr>
+          <w:rFonts w:eastAsia="Times New Roman" w:cs="Times New Roman"/>
+          <w:i/>
+          <w:sz w:val="24"/>
+          <w:szCs w:val="24"/>
+        </w:rPr>
+        <w:br/>
+        <w:t xml:space="preserve">     &lt;param name="Url" value="http://www.google.com" /&gt;</w:t>
+      </w:r>
+      <w:r>
+        <w:rPr>
+          <w:rFonts w:eastAsia="Times New Roman" w:cs="Times New Roman"/>
+          <w:i/>
+          <w:sz w:val="24"/>
+          <w:szCs w:val="24"/>
+        </w:rPr>
+        <w:br/>
+        <w:t>&lt;/object&gt;</w:t>
       </w:r>
     </w:p>
     <w:sectPr>
@@ -530,6 +1171,232 @@
 <file path=word/numbering.xml><?xml version="1.0" encoding="utf-8"?>
 <w:numbering xmlns:ve="http://schemas.openxmlformats.org/markup-compatibility/2006" xmlns:o="urn:schemas-microsoft-com:office:office" xmlns:r="http://schemas.openxmlformats.org/officeDocument/2006/relationships" xmlns:m="http://schemas.openxmlformats.org/officeDocument/2006/math" xmlns:v="urn:schemas-microsoft-com:vml" xmlns:wp="http://schemas.openxmlformats.org/drawingml/2006/wordprocessingDrawing" xmlns:w10="urn:schemas-microsoft-com:office:word" xmlns:w="http://schemas.openxmlformats.org/wordprocessingml/2006/main" xmlns:wne="http://schemas.microsoft.com/office/word/2006/wordml">
   <w:abstractNum w:abstractNumId="0">
+    <w:nsid w:val="025639FF"/>
+    <w:multiLevelType w:val="hybridMultilevel"/>
+    <w:tmpl w:val="5950E7B6"/>
+    <w:lvl w:ilvl="0" w:tplc="04090001">
+      <w:start w:val="1"/>
+      <w:numFmt w:val="bullet"/>
+      <w:lvlText w:val=""/>
+      <w:lvlJc w:val="left"/>
+      <w:pPr>
+        <w:ind w:left="720" w:hanging="360"/>
+      </w:pPr>
+      <w:rPr>
+        <w:rFonts w:ascii="Symbol" w:hAnsi="Symbol" w:hint="default"/>
+      </w:rPr>
+    </w:lvl>
+    <w:lvl w:ilvl="1" w:tplc="04090003" w:tentative="1">
+      <w:start w:val="1"/>
+      <w:numFmt w:val="bullet"/>
+      <w:lvlText w:val="o"/>
+      <w:lvlJc w:val="left"/>
+      <w:pPr>
+        <w:ind w:left="1440" w:hanging="360"/>
+      </w:pPr>
+      <w:rPr>
+        <w:rFonts w:ascii="Courier New" w:hAnsi="Courier New" w:cs="Courier New" w:hint="default"/>
+      </w:rPr>
+    </w:lvl>
+    <w:lvl w:ilvl="2" w:tplc="04090005" w:tentative="1">
+      <w:start w:val="1"/>
+      <w:numFmt w:val="bullet"/>
+      <w:lvlText w:val=""/>
+      <w:lvlJc w:val="left"/>
+      <w:pPr>
+        <w:ind w:left="2160" w:hanging="360"/>
+      </w:pPr>
+      <w:rPr>
+        <w:rFonts w:ascii="Wingdings" w:hAnsi="Wingdings" w:hint="default"/>
+      </w:rPr>
+    </w:lvl>
+    <w:lvl w:ilvl="3" w:tplc="04090001" w:tentative="1">
+      <w:start w:val="1"/>
+      <w:numFmt w:val="bullet"/>
+      <w:lvlText w:val=""/>
+      <w:lvlJc w:val="left"/>
+      <w:pPr>
+        <w:ind w:left="2880" w:hanging="360"/>
+      </w:pPr>
+      <w:rPr>
+        <w:rFonts w:ascii="Symbol" w:hAnsi="Symbol" w:hint="default"/>
+      </w:rPr>
+    </w:lvl>
+    <w:lvl w:ilvl="4" w:tplc="04090003" w:tentative="1">
+      <w:start w:val="1"/>
+      <w:numFmt w:val="bullet"/>
+      <w:lvlText w:val="o"/>
+      <w:lvlJc w:val="left"/>
+      <w:pPr>
+        <w:ind w:left="3600" w:hanging="360"/>
+      </w:pPr>
+      <w:rPr>
+        <w:rFonts w:ascii="Courier New" w:hAnsi="Courier New" w:cs="Courier New" w:hint="default"/>
+      </w:rPr>
+    </w:lvl>
+    <w:lvl w:ilvl="5" w:tplc="04090005" w:tentative="1">
+      <w:start w:val="1"/>
+      <w:numFmt w:val="bullet"/>
+      <w:lvlText w:val=""/>
+      <w:lvlJc w:val="left"/>
+      <w:pPr>
+        <w:ind w:left="4320" w:hanging="360"/>
+      </w:pPr>
+      <w:rPr>
+        <w:rFonts w:ascii="Wingdings" w:hAnsi="Wingdings" w:hint="default"/>
+      </w:rPr>
+    </w:lvl>
+    <w:lvl w:ilvl="6" w:tplc="04090001" w:tentative="1">
+      <w:start w:val="1"/>
+      <w:numFmt w:val="bullet"/>
+      <w:lvlText w:val=""/>
+      <w:lvlJc w:val="left"/>
+      <w:pPr>
+        <w:ind w:left="5040" w:hanging="360"/>
+      </w:pPr>
+      <w:rPr>
+        <w:rFonts w:ascii="Symbol" w:hAnsi="Symbol" w:hint="default"/>
+      </w:rPr>
+    </w:lvl>
+    <w:lvl w:ilvl="7" w:tplc="04090003" w:tentative="1">
+      <w:start w:val="1"/>
+      <w:numFmt w:val="bullet"/>
+      <w:lvlText w:val="o"/>
+      <w:lvlJc w:val="left"/>
+      <w:pPr>
+        <w:ind w:left="5760" w:hanging="360"/>
+      </w:pPr>
+      <w:rPr>
+        <w:rFonts w:ascii="Courier New" w:hAnsi="Courier New" w:cs="Courier New" w:hint="default"/>
+      </w:rPr>
+    </w:lvl>
+    <w:lvl w:ilvl="8" w:tplc="04090005" w:tentative="1">
+      <w:start w:val="1"/>
+      <w:numFmt w:val="bullet"/>
+      <w:lvlText w:val=""/>
+      <w:lvlJc w:val="left"/>
+      <w:pPr>
+        <w:ind w:left="6480" w:hanging="360"/>
+      </w:pPr>
+      <w:rPr>
+        <w:rFonts w:ascii="Wingdings" w:hAnsi="Wingdings" w:hint="default"/>
+      </w:rPr>
+    </w:lvl>
+  </w:abstractNum>
+  <w:abstractNum w:abstractNumId="1">
+    <w:nsid w:val="100D7C4B"/>
+    <w:multiLevelType w:val="multilevel"/>
+    <w:tmpl w:val="3BA45B14"/>
+    <w:lvl w:ilvl="0">
+      <w:start w:val="1"/>
+      <w:numFmt w:val="decimal"/>
+      <w:lvlText w:val="%1."/>
+      <w:lvlJc w:val="left"/>
+      <w:pPr>
+        <w:tabs>
+          <w:tab w:val="num" w:pos="720"/>
+        </w:tabs>
+        <w:ind w:left="720" w:hanging="360"/>
+      </w:pPr>
+    </w:lvl>
+    <w:lvl w:ilvl="1" w:tentative="1">
+      <w:start w:val="1"/>
+      <w:numFmt w:val="decimal"/>
+      <w:lvlText w:val="%2."/>
+      <w:lvlJc w:val="left"/>
+      <w:pPr>
+        <w:tabs>
+          <w:tab w:val="num" w:pos="1440"/>
+        </w:tabs>
+        <w:ind w:left="1440" w:hanging="360"/>
+      </w:pPr>
+    </w:lvl>
+    <w:lvl w:ilvl="2" w:tentative="1">
+      <w:start w:val="1"/>
+      <w:numFmt w:val="decimal"/>
+      <w:lvlText w:val="%3."/>
+      <w:lvlJc w:val="left"/>
+      <w:pPr>
+        <w:tabs>
+          <w:tab w:val="num" w:pos="2160"/>
+        </w:tabs>
+        <w:ind w:left="2160" w:hanging="360"/>
+      </w:pPr>
+    </w:lvl>
+    <w:lvl w:ilvl="3" w:tentative="1">
+      <w:start w:val="1"/>
+      <w:numFmt w:val="decimal"/>
+      <w:lvlText w:val="%4."/>
+      <w:lvlJc w:val="left"/>
+      <w:pPr>
+        <w:tabs>
+          <w:tab w:val="num" w:pos="2880"/>
+        </w:tabs>
+        <w:ind w:left="2880" w:hanging="360"/>
+      </w:pPr>
+    </w:lvl>
+    <w:lvl w:ilvl="4" w:tentative="1">
+      <w:start w:val="1"/>
+      <w:numFmt w:val="decimal"/>
+      <w:lvlText w:val="%5."/>
+      <w:lvlJc w:val="left"/>
+      <w:pPr>
+        <w:tabs>
+          <w:tab w:val="num" w:pos="3600"/>
+        </w:tabs>
+        <w:ind w:left="3600" w:hanging="360"/>
+      </w:pPr>
+    </w:lvl>
+    <w:lvl w:ilvl="5" w:tentative="1">
+      <w:start w:val="1"/>
+      <w:numFmt w:val="decimal"/>
+      <w:lvlText w:val="%6."/>
+      <w:lvlJc w:val="left"/>
+      <w:pPr>
+        <w:tabs>
+          <w:tab w:val="num" w:pos="4320"/>
+        </w:tabs>
+        <w:ind w:left="4320" w:hanging="360"/>
+      </w:pPr>
+    </w:lvl>
+    <w:lvl w:ilvl="6" w:tentative="1">
+      <w:start w:val="1"/>
+      <w:numFmt w:val="decimal"/>
+      <w:lvlText w:val="%7."/>
+      <w:lvlJc w:val="left"/>
+      <w:pPr>
+        <w:tabs>
+          <w:tab w:val="num" w:pos="5040"/>
+        </w:tabs>
+        <w:ind w:left="5040" w:hanging="360"/>
+      </w:pPr>
+    </w:lvl>
+    <w:lvl w:ilvl="7" w:tentative="1">
+      <w:start w:val="1"/>
+      <w:numFmt w:val="decimal"/>
+      <w:lvlText w:val="%8."/>
+      <w:lvlJc w:val="left"/>
+      <w:pPr>
+        <w:tabs>
+          <w:tab w:val="num" w:pos="5760"/>
+        </w:tabs>
+        <w:ind w:left="5760" w:hanging="360"/>
+      </w:pPr>
+    </w:lvl>
+    <w:lvl w:ilvl="8" w:tentative="1">
+      <w:start w:val="1"/>
+      <w:numFmt w:val="decimal"/>
+      <w:lvlText w:val="%9."/>
+      <w:lvlJc w:val="left"/>
+      <w:pPr>
+        <w:tabs>
+          <w:tab w:val="num" w:pos="6480"/>
+        </w:tabs>
+        <w:ind w:left="6480" w:hanging="360"/>
+      </w:pPr>
+    </w:lvl>
+  </w:abstractNum>
+  <w:abstractNum w:abstractNumId="2">
     <w:nsid w:val="2DB66D47"/>
     <w:multiLevelType w:val="hybridMultilevel"/>
     <w:tmpl w:val="17A8C5E6"/>
@@ -642,7 +1509,120 @@
       </w:rPr>
     </w:lvl>
   </w:abstractNum>
-  <w:abstractNum w:abstractNumId="1">
+  <w:abstractNum w:abstractNumId="3">
+    <w:nsid w:val="45CB30B0"/>
+    <w:multiLevelType w:val="hybridMultilevel"/>
+    <w:tmpl w:val="031233E8"/>
+    <w:lvl w:ilvl="0" w:tplc="04090001">
+      <w:start w:val="1"/>
+      <w:numFmt w:val="bullet"/>
+      <w:lvlText w:val=""/>
+      <w:lvlJc w:val="left"/>
+      <w:pPr>
+        <w:ind w:left="720" w:hanging="360"/>
+      </w:pPr>
+      <w:rPr>
+        <w:rFonts w:ascii="Symbol" w:hAnsi="Symbol" w:hint="default"/>
+      </w:rPr>
+    </w:lvl>
+    <w:lvl w:ilvl="1" w:tplc="04090003" w:tentative="1">
+      <w:start w:val="1"/>
+      <w:numFmt w:val="bullet"/>
+      <w:lvlText w:val="o"/>
+      <w:lvlJc w:val="left"/>
+      <w:pPr>
+        <w:ind w:left="1440" w:hanging="360"/>
+      </w:pPr>
+      <w:rPr>
+        <w:rFonts w:ascii="Courier New" w:hAnsi="Courier New" w:cs="Courier New" w:hint="default"/>
+      </w:rPr>
+    </w:lvl>
+    <w:lvl w:ilvl="2" w:tplc="04090005" w:tentative="1">
+      <w:start w:val="1"/>
+      <w:numFmt w:val="bullet"/>
+      <w:lvlText w:val=""/>
+      <w:lvlJc w:val="left"/>
+      <w:pPr>
+        <w:ind w:left="2160" w:hanging="360"/>
+      </w:pPr>
+      <w:rPr>
+        <w:rFonts w:ascii="Wingdings" w:hAnsi="Wingdings" w:hint="default"/>
+      </w:rPr>
+    </w:lvl>
+    <w:lvl w:ilvl="3" w:tplc="04090001" w:tentative="1">
+      <w:start w:val="1"/>
+      <w:numFmt w:val="bullet"/>
+      <w:lvlText w:val=""/>
+      <w:lvlJc w:val="left"/>
+      <w:pPr>
+        <w:ind w:left="2880" w:hanging="360"/>
+      </w:pPr>
+      <w:rPr>
+        <w:rFonts w:ascii="Symbol" w:hAnsi="Symbol" w:hint="default"/>
+      </w:rPr>
+    </w:lvl>
+    <w:lvl w:ilvl="4" w:tplc="04090003" w:tentative="1">
+      <w:start w:val="1"/>
+      <w:numFmt w:val="bullet"/>
+      <w:lvlText w:val="o"/>
+      <w:lvlJc w:val="left"/>
+      <w:pPr>
+        <w:ind w:left="3600" w:hanging="360"/>
+      </w:pPr>
+      <w:rPr>
+        <w:rFonts w:ascii="Courier New" w:hAnsi="Courier New" w:cs="Courier New" w:hint="default"/>
+      </w:rPr>
+    </w:lvl>
+    <w:lvl w:ilvl="5" w:tplc="04090005" w:tentative="1">
+      <w:start w:val="1"/>
+      <w:numFmt w:val="bullet"/>
+      <w:lvlText w:val=""/>
+      <w:lvlJc w:val="left"/>
+      <w:pPr>
+        <w:ind w:left="4320" w:hanging="360"/>
+      </w:pPr>
+      <w:rPr>
+        <w:rFonts w:ascii="Wingdings" w:hAnsi="Wingdings" w:hint="default"/>
+      </w:rPr>
+    </w:lvl>
+    <w:lvl w:ilvl="6" w:tplc="04090001" w:tentative="1">
+      <w:start w:val="1"/>
+      <w:numFmt w:val="bullet"/>
+      <w:lvlText w:val=""/>
+      <w:lvlJc w:val="left"/>
+      <w:pPr>
+        <w:ind w:left="5040" w:hanging="360"/>
+      </w:pPr>
+      <w:rPr>
+        <w:rFonts w:ascii="Symbol" w:hAnsi="Symbol" w:hint="default"/>
+      </w:rPr>
+    </w:lvl>
+    <w:lvl w:ilvl="7" w:tplc="04090003" w:tentative="1">
+      <w:start w:val="1"/>
+      <w:numFmt w:val="bullet"/>
+      <w:lvlText w:val="o"/>
+      <w:lvlJc w:val="left"/>
+      <w:pPr>
+        <w:ind w:left="5760" w:hanging="360"/>
+      </w:pPr>
+      <w:rPr>
+        <w:rFonts w:ascii="Courier New" w:hAnsi="Courier New" w:cs="Courier New" w:hint="default"/>
+      </w:rPr>
+    </w:lvl>
+    <w:lvl w:ilvl="8" w:tplc="04090005" w:tentative="1">
+      <w:start w:val="1"/>
+      <w:numFmt w:val="bullet"/>
+      <w:lvlText w:val=""/>
+      <w:lvlJc w:val="left"/>
+      <w:pPr>
+        <w:ind w:left="6480" w:hanging="360"/>
+      </w:pPr>
+      <w:rPr>
+        <w:rFonts w:ascii="Wingdings" w:hAnsi="Wingdings" w:hint="default"/>
+      </w:rPr>
+    </w:lvl>
+  </w:abstractNum>
+  <w:abstractNum w:abstractNumId="4">
     <w:nsid w:val="48F76A74"/>
     <w:multiLevelType w:val="hybridMultilevel"/>
     <w:tmpl w:val="7C24F37A"/>
@@ -755,7 +1735,7 @@
       </w:rPr>
     </w:lvl>
   </w:abstractNum>
-  <w:abstractNum w:abstractNumId="2">
+  <w:abstractNum w:abstractNumId="5">
     <w:nsid w:val="57923AE6"/>
     <w:multiLevelType w:val="hybridMultilevel"/>
     <w:tmpl w:val="2AF41E38"/>
@@ -868,7 +1848,7 @@
       </w:rPr>
     </w:lvl>
   </w:abstractNum>
-  <w:abstractNum w:abstractNumId="3">
+  <w:abstractNum w:abstractNumId="6">
     <w:nsid w:val="5DB65698"/>
     <w:multiLevelType w:val="hybridMultilevel"/>
     <w:tmpl w:val="C054FF2E"/>
@@ -981,17 +1961,410 @@
       </w:rPr>
     </w:lvl>
   </w:abstractNum>
+  <w:abstractNum w:abstractNumId="7">
+    <w:nsid w:val="6BCB2894"/>
+    <w:multiLevelType w:val="multilevel"/>
+    <w:tmpl w:val="DFA69DEC"/>
+    <w:lvl w:ilvl="0">
+      <w:start w:val="1"/>
+      <w:numFmt w:val="bullet"/>
+      <w:lvlText w:val=""/>
+      <w:lvlJc w:val="left"/>
+      <w:pPr>
+        <w:tabs>
+          <w:tab w:val="num" w:pos="720"/>
+        </w:tabs>
+        <w:ind w:left="720" w:hanging="360"/>
+      </w:pPr>
+      <w:rPr>
+        <w:rFonts w:ascii="Symbol" w:hAnsi="Symbol" w:hint="default"/>
+        <w:sz w:val="20"/>
+      </w:rPr>
+    </w:lvl>
+    <w:lvl w:ilvl="1" w:tentative="1">
+      <w:start w:val="1"/>
+      <w:numFmt w:val="bullet"/>
+      <w:lvlText w:val="o"/>
+      <w:lvlJc w:val="left"/>
+      <w:pPr>
+        <w:tabs>
+          <w:tab w:val="num" w:pos="1440"/>
+        </w:tabs>
+        <w:ind w:left="1440" w:hanging="360"/>
+      </w:pPr>
+      <w:rPr>
+        <w:rFonts w:ascii="Courier New" w:hAnsi="Courier New" w:hint="default"/>
+        <w:sz w:val="20"/>
+      </w:rPr>
+    </w:lvl>
+    <w:lvl w:ilvl="2" w:tentative="1">
+      <w:start w:val="1"/>
+      <w:numFmt w:val="bullet"/>
+      <w:lvlText w:val=""/>
+      <w:lvlJc w:val="left"/>
+      <w:pPr>
+        <w:tabs>
+          <w:tab w:val="num" w:pos="2160"/>
+        </w:tabs>
+        <w:ind w:left="2160" w:hanging="360"/>
+      </w:pPr>
+      <w:rPr>
+        <w:rFonts w:ascii="Wingdings" w:hAnsi="Wingdings" w:hint="default"/>
+        <w:sz w:val="20"/>
+      </w:rPr>
+    </w:lvl>
+    <w:lvl w:ilvl="3" w:tentative="1">
+      <w:start w:val="1"/>
+      <w:numFmt w:val="bullet"/>
+      <w:lvlText w:val=""/>
+      <w:lvlJc w:val="left"/>
+      <w:pPr>
+        <w:tabs>
+          <w:tab w:val="num" w:pos="2880"/>
+        </w:tabs>
+        <w:ind w:left="2880" w:hanging="360"/>
+      </w:pPr>
+      <w:rPr>
+        <w:rFonts w:ascii="Wingdings" w:hAnsi="Wingdings" w:hint="default"/>
+        <w:sz w:val="20"/>
+      </w:rPr>
+    </w:lvl>
+    <w:lvl w:ilvl="4" w:tentative="1">
+      <w:start w:val="1"/>
+      <w:numFmt w:val="bullet"/>
+      <w:lvlText w:val=""/>
+      <w:lvlJc w:val="left"/>
+      <w:pPr>
+        <w:tabs>
+          <w:tab w:val="num" w:pos="3600"/>
+        </w:tabs>
+        <w:ind w:left="3600" w:hanging="360"/>
+      </w:pPr>
+      <w:rPr>
+        <w:rFonts w:ascii="Wingdings" w:hAnsi="Wingdings" w:hint="default"/>
+        <w:sz w:val="20"/>
+      </w:rPr>
+    </w:lvl>
+    <w:lvl w:ilvl="5" w:tentative="1">
+      <w:start w:val="1"/>
+      <w:numFmt w:val="bullet"/>
+      <w:lvlText w:val=""/>
+      <w:lvlJc w:val="left"/>
+      <w:pPr>
+        <w:tabs>
+          <w:tab w:val="num" w:pos="4320"/>
+        </w:tabs>
+        <w:ind w:left="4320" w:hanging="360"/>
+      </w:pPr>
+      <w:rPr>
+        <w:rFonts w:ascii="Wingdings" w:hAnsi="Wingdings" w:hint="default"/>
+        <w:sz w:val="20"/>
+      </w:rPr>
+    </w:lvl>
+    <w:lvl w:ilvl="6" w:tentative="1">
+      <w:start w:val="1"/>
+      <w:numFmt w:val="bullet"/>
+      <w:lvlText w:val=""/>
+      <w:lvlJc w:val="left"/>
+      <w:pPr>
+        <w:tabs>
+          <w:tab w:val="num" w:pos="5040"/>
+        </w:tabs>
+        <w:ind w:left="5040" w:hanging="360"/>
+      </w:pPr>
+      <w:rPr>
+        <w:rFonts w:ascii="Wingdings" w:hAnsi="Wingdings" w:hint="default"/>
+        <w:sz w:val="20"/>
+      </w:rPr>
+    </w:lvl>
+    <w:lvl w:ilvl="7" w:tentative="1">
+      <w:start w:val="1"/>
+      <w:numFmt w:val="bullet"/>
+      <w:lvlText w:val=""/>
+      <w:lvlJc w:val="left"/>
+      <w:pPr>
+        <w:tabs>
+          <w:tab w:val="num" w:pos="5760"/>
+        </w:tabs>
+        <w:ind w:left="5760" w:hanging="360"/>
+      </w:pPr>
+      <w:rPr>
+        <w:rFonts w:ascii="Wingdings" w:hAnsi="Wingdings" w:hint="default"/>
+        <w:sz w:val="20"/>
+      </w:rPr>
+    </w:lvl>
+    <w:lvl w:ilvl="8" w:tentative="1">
+      <w:start w:val="1"/>
+      <w:numFmt w:val="bullet"/>
+      <w:lvlText w:val=""/>
+      <w:lvlJc w:val="left"/>
+      <w:pPr>
+        <w:tabs>
+          <w:tab w:val="num" w:pos="6480"/>
+        </w:tabs>
+        <w:ind w:left="6480" w:hanging="360"/>
+      </w:pPr>
+      <w:rPr>
+        <w:rFonts w:ascii="Wingdings" w:hAnsi="Wingdings" w:hint="default"/>
+        <w:sz w:val="20"/>
+      </w:rPr>
+    </w:lvl>
+  </w:abstractNum>
+  <w:abstractNum w:abstractNumId="8">
+    <w:nsid w:val="6FF00E59"/>
+    <w:multiLevelType w:val="hybridMultilevel"/>
+    <w:tmpl w:val="2E20E09C"/>
+    <w:lvl w:ilvl="0" w:tplc="04090001">
+      <w:start w:val="1"/>
+      <w:numFmt w:val="bullet"/>
+      <w:lvlText w:val=""/>
+      <w:lvlJc w:val="left"/>
+      <w:pPr>
+        <w:ind w:left="720" w:hanging="360"/>
+      </w:pPr>
+      <w:rPr>
+        <w:rFonts w:ascii="Symbol" w:hAnsi="Symbol" w:hint="default"/>
+      </w:rPr>
+    </w:lvl>
+    <w:lvl w:ilvl="1" w:tplc="04090003" w:tentative="1">
+      <w:start w:val="1"/>
+      <w:numFmt w:val="bullet"/>
+      <w:lvlText w:val="o"/>
+      <w:lvlJc w:val="left"/>
+      <w:pPr>
+        <w:ind w:left="1440" w:hanging="360"/>
+      </w:pPr>
+      <w:rPr>
+        <w:rFonts w:ascii="Courier New" w:hAnsi="Courier New" w:cs="Courier New" w:hint="default"/>
+      </w:rPr>
+    </w:lvl>
+    <w:lvl w:ilvl="2" w:tplc="04090005" w:tentative="1">
+      <w:start w:val="1"/>
+      <w:numFmt w:val="bullet"/>
+      <w:lvlText w:val=""/>
+      <w:lvlJc w:val="left"/>
+      <w:pPr>
+        <w:ind w:left="2160" w:hanging="360"/>
+      </w:pPr>
+      <w:rPr>
+        <w:rFonts w:ascii="Wingdings" w:hAnsi="Wingdings" w:hint="default"/>
+      </w:rPr>
+    </w:lvl>
+    <w:lvl w:ilvl="3" w:tplc="04090001" w:tentative="1">
+      <w:start w:val="1"/>
+      <w:numFmt w:val="bullet"/>
+      <w:lvlText w:val=""/>
+      <w:lvlJc w:val="left"/>
+      <w:pPr>
+        <w:ind w:left="2880" w:hanging="360"/>
+      </w:pPr>
+      <w:rPr>
+        <w:rFonts w:ascii="Symbol" w:hAnsi="Symbol" w:hint="default"/>
+      </w:rPr>
+    </w:lvl>
+    <w:lvl w:ilvl="4" w:tplc="04090003" w:tentative="1">
+      <w:start w:val="1"/>
+      <w:numFmt w:val="bullet"/>
+      <w:lvlText w:val="o"/>
+      <w:lvlJc w:val="left"/>
+      <w:pPr>
+        <w:ind w:left="3600" w:hanging="360"/>
+      </w:pPr>
+      <w:rPr>
+        <w:rFonts w:ascii="Courier New" w:hAnsi="Courier New" w:cs="Courier New" w:hint="default"/>
+      </w:rPr>
+    </w:lvl>
+    <w:lvl w:ilvl="5" w:tplc="04090005" w:tentative="1">
+      <w:start w:val="1"/>
+      <w:numFmt w:val="bullet"/>
+      <w:lvlText w:val=""/>
+      <w:lvlJc w:val="left"/>
+      <w:pPr>
+        <w:ind w:left="4320" w:hanging="360"/>
+      </w:pPr>
+      <w:rPr>
+        <w:rFonts w:ascii="Wingdings" w:hAnsi="Wingdings" w:hint="default"/>
+      </w:rPr>
+    </w:lvl>
+    <w:lvl w:ilvl="6" w:tplc="04090001" w:tentative="1">
+      <w:start w:val="1"/>
+      <w:numFmt w:val="bullet"/>
+      <w:lvlText w:val=""/>
+      <w:lvlJc w:val="left"/>
+      <w:pPr>
+        <w:ind w:left="5040" w:hanging="360"/>
+      </w:pPr>
+      <w:rPr>
+        <w:rFonts w:ascii="Symbol" w:hAnsi="Symbol" w:hint="default"/>
+      </w:rPr>
+    </w:lvl>
+    <w:lvl w:ilvl="7" w:tplc="04090003" w:tentative="1">
+      <w:start w:val="1"/>
+      <w:numFmt w:val="bullet"/>
+      <w:lvlText w:val="o"/>
+      <w:lvlJc w:val="left"/>
+      <w:pPr>
+        <w:ind w:left="5760" w:hanging="360"/>
+      </w:pPr>
+      <w:rPr>
+        <w:rFonts w:ascii="Courier New" w:hAnsi="Courier New" w:cs="Courier New" w:hint="default"/>
+      </w:rPr>
+    </w:lvl>
+    <w:lvl w:ilvl="8" w:tplc="04090005" w:tentative="1">
+      <w:start w:val="1"/>
+      <w:numFmt w:val="bullet"/>
+      <w:lvlText w:val=""/>
+      <w:lvlJc w:val="left"/>
+      <w:pPr>
+        <w:ind w:left="6480" w:hanging="360"/>
+      </w:pPr>
+      <w:rPr>
+        <w:rFonts w:ascii="Wingdings" w:hAnsi="Wingdings" w:hint="default"/>
+      </w:rPr>
+    </w:lvl>
+  </w:abstractNum>
+  <w:abstractNum w:abstractNumId="9">
+    <w:nsid w:val="78051BC4"/>
+    <w:multiLevelType w:val="hybridMultilevel"/>
+    <w:tmpl w:val="D45E99F0"/>
+    <w:lvl w:ilvl="0" w:tplc="04090001">
+      <w:start w:val="1"/>
+      <w:numFmt w:val="bullet"/>
+      <w:lvlText w:val=""/>
+      <w:lvlJc w:val="left"/>
+      <w:pPr>
+        <w:ind w:left="720" w:hanging="360"/>
+      </w:pPr>
+      <w:rPr>
+        <w:rFonts w:ascii="Symbol" w:hAnsi="Symbol" w:hint="default"/>
+      </w:rPr>
+    </w:lvl>
+    <w:lvl w:ilvl="1" w:tplc="04090003" w:tentative="1">
+      <w:start w:val="1"/>
+      <w:numFmt w:val="bullet"/>
+      <w:lvlText w:val="o"/>
+      <w:lvlJc w:val="left"/>
+      <w:pPr>
+        <w:ind w:left="1440" w:hanging="360"/>
+      </w:pPr>
+      <w:rPr>
+        <w:rFonts w:ascii="Courier New" w:hAnsi="Courier New" w:cs="Courier New" w:hint="default"/>
+      </w:rPr>
+    </w:lvl>
+    <w:lvl w:ilvl="2" w:tplc="04090005" w:tentative="1">
+      <w:start w:val="1"/>
+      <w:numFmt w:val="bullet"/>
+      <w:lvlText w:val=""/>
+      <w:lvlJc w:val="left"/>
+      <w:pPr>
+        <w:ind w:left="2160" w:hanging="360"/>
+      </w:pPr>
+      <w:rPr>
+        <w:rFonts w:ascii="Wingdings" w:hAnsi="Wingdings" w:hint="default"/>
+      </w:rPr>
+    </w:lvl>
+    <w:lvl w:ilvl="3" w:tplc="04090001" w:tentative="1">
+      <w:start w:val="1"/>
+      <w:numFmt w:val="bullet"/>
+      <w:lvlText w:val=""/>
+      <w:lvlJc w:val="left"/>
+      <w:pPr>
+        <w:ind w:left="2880" w:hanging="360"/>
+      </w:pPr>
+      <w:rPr>
+        <w:rFonts w:ascii="Symbol" w:hAnsi="Symbol" w:hint="default"/>
+      </w:rPr>
+    </w:lvl>
+    <w:lvl w:ilvl="4" w:tplc="04090003" w:tentative="1">
+      <w:start w:val="1"/>
+      <w:numFmt w:val="bullet"/>
+      <w:lvlText w:val="o"/>
+      <w:lvlJc w:val="left"/>
+      <w:pPr>
+        <w:ind w:left="3600" w:hanging="360"/>
+      </w:pPr>
+      <w:rPr>
+        <w:rFonts w:ascii="Courier New" w:hAnsi="Courier New" w:cs="Courier New" w:hint="default"/>
+      </w:rPr>
+    </w:lvl>
+    <w:lvl w:ilvl="5" w:tplc="04090005" w:tentative="1">
+      <w:start w:val="1"/>
+      <w:numFmt w:val="bullet"/>
+      <w:lvlText w:val=""/>
+      <w:lvlJc w:val="left"/>
+      <w:pPr>
+        <w:ind w:left="4320" w:hanging="360"/>
+      </w:pPr>
+      <w:rPr>
+        <w:rFonts w:ascii="Wingdings" w:hAnsi="Wingdings" w:hint="default"/>
+      </w:rPr>
+    </w:lvl>
+    <w:lvl w:ilvl="6" w:tplc="04090001" w:tentative="1">
+      <w:start w:val="1"/>
+      <w:numFmt w:val="bullet"/>
+      <w:lvlText w:val=""/>
+      <w:lvlJc w:val="left"/>
+      <w:pPr>
+        <w:ind w:left="5040" w:hanging="360"/>
+      </w:pPr>
+      <w:rPr>
+        <w:rFonts w:ascii="Symbol" w:hAnsi="Symbol" w:hint="default"/>
+      </w:rPr>
+    </w:lvl>
+    <w:lvl w:ilvl="7" w:tplc="04090003" w:tentative="1">
+      <w:start w:val="1"/>
+      <w:numFmt w:val="bullet"/>
+      <w:lvlText w:val="o"/>
+      <w:lvlJc w:val="left"/>
+      <w:pPr>
+        <w:ind w:left="5760" w:hanging="360"/>
+      </w:pPr>
+      <w:rPr>
+        <w:rFonts w:ascii="Courier New" w:hAnsi="Courier New" w:cs="Courier New" w:hint="default"/>
+      </w:rPr>
+    </w:lvl>
+    <w:lvl w:ilvl="8" w:tplc="04090005" w:tentative="1">
+      <w:start w:val="1"/>
+      <w:numFmt w:val="bullet"/>
+      <w:lvlText w:val=""/>
+      <w:lvlJc w:val="left"/>
+      <w:pPr>
+        <w:ind w:left="6480" w:hanging="360"/>
+      </w:pPr>
+      <w:rPr>
+        <w:rFonts w:ascii="Wingdings" w:hAnsi="Wingdings" w:hint="default"/>
+      </w:rPr>
+    </w:lvl>
+  </w:abstractNum>
   <w:num w:numId="1">
+    <w:abstractNumId w:val="4"/>
+  </w:num>
+  <w:num w:numId="2">
+    <w:abstractNumId w:val="5"/>
+  </w:num>
+  <w:num w:numId="3">
+    <w:abstractNumId w:val="2"/>
+  </w:num>
+  <w:num w:numId="4">
+    <w:abstractNumId w:val="6"/>
+  </w:num>
+  <w:num w:numId="5">
     <w:abstractNumId w:val="1"/>
   </w:num>
-  <w:num w:numId="2">
-    <w:abstractNumId w:val="2"/>
+  <w:num w:numId="6">
+    <w:abstractNumId w:val="7"/>
   </w:num>
-  <w:num w:numId="3">
+  <w:num w:numId="7">
+    <w:abstractNumId w:val="8"/>
+  </w:num>
+  <w:num w:numId="8">
+    <w:abstractNumId w:val="3"/>
+  </w:num>
+  <w:num w:numId="9">
+    <w:abstractNumId w:val="9"/>
+  </w:num>
+  <w:num w:numId="10">
     <w:abstractNumId w:val="0"/>
-  </w:num>
-  <w:num w:numId="4">
-    <w:abstractNumId w:val="3"/>
   </w:num>
 </w:numbering>
 </file>
@@ -1160,7 +2533,6 @@
   <w:style w:type="character" w:default="1" w:styleId="DefaultParagraphFont">
     <w:name w:val="Default Paragraph Font"/>
     <w:uiPriority w:val="1"/>
-    <w:semiHidden/>
     <w:unhideWhenUsed/>
   </w:style>
   <w:style w:type="table" w:default="1" w:styleId="TableNormal">
@@ -1195,6 +2567,77 @@
       <w:ind w:left="720"/>
       <w:contextualSpacing/>
     </w:pPr>
+  </w:style>
+  <w:style w:type="character" w:customStyle="1" w:styleId="head">
+    <w:name w:val="head"/>
+    <w:basedOn w:val="DefaultParagraphFont"/>
+    <w:rsid w:val="0027072A"/>
+  </w:style>
+  <w:style w:type="paragraph" w:styleId="NormalWeb">
+    <w:name w:val="Normal (Web)"/>
+    <w:basedOn w:val="Normal"/>
+    <w:uiPriority w:val="99"/>
+    <w:semiHidden/>
+    <w:unhideWhenUsed/>
+    <w:rsid w:val="0027072A"/>
+    <w:pPr>
+      <w:spacing w:before="100" w:beforeAutospacing="1" w:after="100" w:afterAutospacing="1" w:line="240" w:lineRule="auto"/>
+    </w:pPr>
+    <w:rPr>
+      <w:rFonts w:ascii="Times New Roman" w:eastAsia="Times New Roman" w:hAnsi="Times New Roman" w:cs="Times New Roman"/>
+      <w:sz w:val="24"/>
+      <w:szCs w:val="24"/>
+    </w:rPr>
+  </w:style>
+  <w:style w:type="paragraph" w:styleId="Title">
+    <w:name w:val="Title"/>
+    <w:basedOn w:val="Normal"/>
+    <w:next w:val="Normal"/>
+    <w:link w:val="TitleChar"/>
+    <w:uiPriority w:val="10"/>
+    <w:qFormat/>
+    <w:rsid w:val="00EE731F"/>
+    <w:pPr>
+      <w:pBdr>
+        <w:bottom w:val="single" w:sz="8" w:space="4" w:color="4F81BD" w:themeColor="accent1"/>
+      </w:pBdr>
+      <w:spacing w:after="300" w:line="240" w:lineRule="auto"/>
+      <w:contextualSpacing/>
+    </w:pPr>
+    <w:rPr>
+      <w:rFonts w:asciiTheme="majorHAnsi" w:eastAsiaTheme="majorEastAsia" w:hAnsiTheme="majorHAnsi" w:cstheme="majorBidi"/>
+      <w:color w:val="17365D" w:themeColor="text2" w:themeShade="BF"/>
+      <w:spacing w:val="5"/>
+      <w:kern w:val="28"/>
+      <w:sz w:val="52"/>
+      <w:szCs w:val="52"/>
+    </w:rPr>
+  </w:style>
+  <w:style w:type="character" w:customStyle="1" w:styleId="TitleChar">
+    <w:name w:val="Title Char"/>
+    <w:basedOn w:val="DefaultParagraphFont"/>
+    <w:link w:val="Title"/>
+    <w:uiPriority w:val="10"/>
+    <w:rsid w:val="00EE731F"/>
+    <w:rPr>
+      <w:rFonts w:asciiTheme="majorHAnsi" w:eastAsiaTheme="majorEastAsia" w:hAnsiTheme="majorHAnsi" w:cstheme="majorBidi"/>
+      <w:color w:val="17365D" w:themeColor="text2" w:themeShade="BF"/>
+      <w:spacing w:val="5"/>
+      <w:kern w:val="28"/>
+      <w:sz w:val="52"/>
+      <w:szCs w:val="52"/>
+    </w:rPr>
+  </w:style>
+  <w:style w:type="character" w:styleId="Hyperlink">
+    <w:name w:val="Hyperlink"/>
+    <w:basedOn w:val="DefaultParagraphFont"/>
+    <w:uiPriority w:val="99"/>
+    <w:unhideWhenUsed/>
+    <w:rsid w:val="00F61DDD"/>
+    <w:rPr>
+      <w:color w:val="0000FF" w:themeColor="hyperlink"/>
+      <w:u w:val="single"/>
+    </w:rPr>
   </w:style>
 </w:styles>
 </file>

</xml_diff>

<commit_message>
git-tfs-id: [http://tfs2010.etg-inc.net:8080/tfs/Engage%20TFS%202010]$/Engage Tell a Friend;C2583
</commit_message>
<xml_diff>
--- a/Docs/Engage Tell A Friend - Read Me.docx
+++ b/Docs/Engage Tell A Friend - Read Me.docx
@@ -66,7 +66,7 @@
         </w:numPr>
       </w:pPr>
       <w:r>
-        <w:t>Displays as a modal pop up or an “in-line form”</w:t>
+        <w:t>Fast and easy to use</w:t>
       </w:r>
     </w:p>
     <w:p>
@@ -78,7 +78,7 @@
         </w:numPr>
       </w:pPr>
       <w:r>
-        <w:t>Can be used as a skin object in DotNetNuke 5 and an embedded user control in DotNetNuke 4</w:t>
+        <w:t>Displays as a modal pop up or an “in-line form”</w:t>
       </w:r>
     </w:p>
     <w:p>
@@ -90,7 +90,7 @@
         </w:numPr>
       </w:pPr>
       <w:r>
-        <w:t>Allows for customization of all text through Localization</w:t>
+        <w:t>Can be used as a skin object in DotNetNuke 5 and an embedded user control in DotNetNuke 4</w:t>
       </w:r>
     </w:p>
     <w:p>
@@ -102,7 +102,7 @@
         </w:numPr>
       </w:pPr>
       <w:r>
-        <w:t>Allows site visitors to send an email to the current page or a specific URL</w:t>
+        <w:t>Allows for customization of all text through Localization</w:t>
       </w:r>
     </w:p>
     <w:p>
@@ -114,7 +114,7 @@
         </w:numPr>
       </w:pPr>
       <w:r>
-        <w:t>Gives the sender the ability to include an optional message for their friend</w:t>
+        <w:t>Can send an email to the page on which the module resides, or to a specified Url.</w:t>
       </w:r>
     </w:p>
     <w:p>
@@ -126,7 +126,7 @@
         </w:numPr>
       </w:pPr>
       <w:r>
-        <w:t>Uses the portal administrator’s email address as the “sent from” email address</w:t>
+        <w:t>Gives the sender the ability to include an optional message for their friend</w:t>
       </w:r>
     </w:p>
     <w:p>
@@ -138,7 +138,7 @@
         </w:numPr>
       </w:pPr>
       <w:r>
-        <w:t>Provides a responsive and intuitive end-user interface</w:t>
+        <w:t>Uses the portal administrator’s email address as the “sent from” email address</w:t>
       </w:r>
     </w:p>
     <w:p>
@@ -150,7 +150,7 @@
         </w:numPr>
       </w:pPr>
       <w:r>
-        <w:t>Uses a standards-based XHTML/CSS approach</w:t>
+        <w:t>Provides a responsive and intuitive end-user interface</w:t>
       </w:r>
     </w:p>
     <w:p>
@@ -162,7 +162,7 @@
         </w:numPr>
       </w:pPr>
       <w:r>
-        <w:t>Provides performance and usability improvements by using an AJAX approach</w:t>
+        <w:t>Uses a standards-based XHTML/CSS approach</w:t>
       </w:r>
     </w:p>
     <w:p>
@@ -2533,6 +2533,7 @@
   <w:style w:type="character" w:default="1" w:styleId="DefaultParagraphFont">
     <w:name w:val="Default Paragraph Font"/>
     <w:uiPriority w:val="1"/>
+    <w:semiHidden/>
     <w:unhideWhenUsed/>
   </w:style>
   <w:style w:type="table" w:default="1" w:styleId="TableNormal">

</xml_diff>